<commit_message>
Added UML diagram and project
</commit_message>
<xml_diff>
--- a/Specification.docx
+++ b/Specification.docx
@@ -1,9 +1,10 @@
 
 <file path=word/document.xml><?xml version="1.0" encoding="utf-8"?>
-<w:document xmlns:wpc="http://schemas.microsoft.com/office/word/2010/wordprocessingCanvas" xmlns:mc="http://schemas.openxmlformats.org/markup-compatibility/2006" xmlns:o="urn:schemas-microsoft-com:office:office" xmlns:r="http://schemas.openxmlformats.org/officeDocument/2006/relationships" xmlns:m="http://schemas.openxmlformats.org/officeDocument/2006/math" xmlns:v="urn:schemas-microsoft-com:vml" xmlns:wp14="http://schemas.microsoft.com/office/word/2010/wordprocessingDrawing" xmlns:wp="http://schemas.openxmlformats.org/drawingml/2006/wordprocessingDrawing" xmlns:w10="urn:schemas-microsoft-com:office:word" xmlns:w="http://schemas.openxmlformats.org/wordprocessingml/2006/main" xmlns:w14="http://schemas.microsoft.com/office/word/2010/wordml" xmlns:w15="http://schemas.microsoft.com/office/word/2012/wordml" xmlns:wpg="http://schemas.microsoft.com/office/word/2010/wordprocessingGroup" xmlns:wpi="http://schemas.microsoft.com/office/word/2010/wordprocessingInk" xmlns:wne="http://schemas.microsoft.com/office/word/2006/wordml" xmlns:wps="http://schemas.microsoft.com/office/word/2010/wordprocessingShape" mc:Ignorable="w14 w15 wp14">
+<w:document xmlns:o="urn:schemas-microsoft-com:office:office" xmlns:r="http://schemas.openxmlformats.org/officeDocument/2006/relationships" xmlns:v="urn:schemas-microsoft-com:vml" xmlns:w="http://schemas.openxmlformats.org/wordprocessingml/2006/main" xmlns:w10="urn:schemas-microsoft-com:office:word" xmlns:wp="http://schemas.openxmlformats.org/drawingml/2006/wordprocessingDrawing">
   <w:body>
     <w:p>
       <w:pPr>
+        <w:pStyle w:val="Normal"/>
         <w:jc w:val="center"/>
         <w:rPr>
           <w:rFonts w:ascii="Arial" w:hAnsi="Arial"/>
@@ -26,13 +27,20 @@
     </w:p>
     <w:p>
       <w:pPr>
-        <w:rPr>
-          <w:rFonts w:ascii="Arial" w:hAnsi="Arial"/>
-        </w:rPr>
-      </w:pPr>
-    </w:p>
-    <w:p>
-      <w:pPr>
+        <w:pStyle w:val="Normal"/>
+        <w:rPr>
+          <w:rFonts w:ascii="Arial" w:hAnsi="Arial"/>
+        </w:rPr>
+      </w:pPr>
+      <w:r>
+        <w:rPr>
+          <w:rFonts w:ascii="Arial" w:hAnsi="Arial"/>
+        </w:rPr>
+      </w:r>
+    </w:p>
+    <w:p>
+      <w:pPr>
+        <w:pStyle w:val="Normal"/>
         <w:rPr>
           <w:rFonts w:ascii="Arial" w:hAnsi="Arial"/>
           <w:u w:val="single"/>
@@ -48,10 +56,16 @@
     </w:p>
     <w:p>
       <w:pPr>
-        <w:rPr>
-          <w:rFonts w:ascii="Arial" w:hAnsi="Arial"/>
-        </w:rPr>
-      </w:pPr>
+        <w:pStyle w:val="Normal"/>
+        <w:rPr>
+          <w:rFonts w:ascii="Arial" w:hAnsi="Arial"/>
+        </w:rPr>
+      </w:pPr>
+      <w:r>
+        <w:rPr>
+          <w:rFonts w:ascii="Arial" w:hAnsi="Arial"/>
+        </w:rPr>
+      </w:r>
     </w:p>
     <w:p>
       <w:pPr>
@@ -128,13 +142,7 @@
         <w:rPr>
           <w:rFonts w:ascii="Arial" w:hAnsi="Arial"/>
         </w:rPr>
-        <w:t xml:space="preserve"> – A numerical argument to an</w:t>
-      </w:r>
-      <w:r>
-        <w:rPr>
-          <w:rFonts w:ascii="Arial" w:hAnsi="Arial"/>
-        </w:rPr>
-        <w:t xml:space="preserve"> operator</w:t>
+        <w:t xml:space="preserve"> – A numerical argument to an operator</w:t>
       </w:r>
     </w:p>
     <w:p>
@@ -160,19 +168,7 @@
         <w:rPr>
           <w:rFonts w:ascii="Arial" w:hAnsi="Arial"/>
         </w:rPr>
-        <w:t xml:space="preserve"> – A syntact</w:t>
-      </w:r>
-      <w:r>
-        <w:rPr>
-          <w:rFonts w:ascii="Arial" w:hAnsi="Arial"/>
-        </w:rPr>
-        <w:t>ically correct string of numbers</w:t>
-      </w:r>
-      <w:r>
-        <w:rPr>
-          <w:rFonts w:ascii="Arial" w:hAnsi="Arial"/>
-        </w:rPr>
-        <w:t xml:space="preserve"> and operators</w:t>
+        <w:t xml:space="preserve"> – A syntactically correct string of numbers and operators</w:t>
       </w:r>
     </w:p>
     <w:p>
@@ -198,13 +194,7 @@
         <w:rPr>
           <w:rFonts w:ascii="Arial" w:hAnsi="Arial"/>
         </w:rPr>
-        <w:t xml:space="preserve"> – The evaluation of</w:t>
-      </w:r>
-      <w:r>
-        <w:rPr>
-          <w:rFonts w:ascii="Arial" w:hAnsi="Arial"/>
-        </w:rPr>
-        <w:t xml:space="preserve"> an expression</w:t>
+        <w:t xml:space="preserve"> – The evaluation of an expression</w:t>
       </w:r>
     </w:p>
     <w:p>
@@ -216,6 +206,7 @@
         </w:numPr>
         <w:rPr>
           <w:rFonts w:ascii="Arial" w:hAnsi="Arial"/>
+          <w:iCs/>
         </w:rPr>
       </w:pPr>
       <w:r>
@@ -231,25 +222,60 @@
           <w:rFonts w:ascii="Arial" w:hAnsi="Arial"/>
           <w:iCs/>
         </w:rPr>
-        <w:t xml:space="preserve"> – A textbox t</w:t>
+        <w:t xml:space="preserve"> – </w:t>
       </w:r>
       <w:r>
         <w:rPr>
           <w:rFonts w:ascii="Arial" w:hAnsi="Arial"/>
           <w:iCs/>
         </w:rPr>
-        <w:t>hat acts as a display for expressions</w:t>
-      </w:r>
-    </w:p>
-    <w:p>
-      <w:pPr>
-        <w:rPr>
-          <w:rFonts w:ascii="Arial" w:hAnsi="Arial"/>
-        </w:rPr>
-      </w:pPr>
-    </w:p>
-    <w:p>
-      <w:pPr>
+        <w:t>The</w:t>
+      </w:r>
+      <w:r>
+        <w:rPr>
+          <w:rFonts w:ascii="Arial" w:hAnsi="Arial"/>
+          <w:iCs/>
+        </w:rPr>
+        <w:t xml:space="preserve"> </w:t>
+      </w:r>
+      <w:r>
+        <w:rPr>
+          <w:rFonts w:ascii="Arial" w:hAnsi="Arial"/>
+          <w:iCs/>
+        </w:rPr>
+        <w:t xml:space="preserve">text </w:t>
+      </w:r>
+      <w:r>
+        <w:rPr>
+          <w:rFonts w:ascii="Arial" w:hAnsi="Arial"/>
+          <w:iCs/>
+        </w:rPr>
+        <w:t>area</w:t>
+      </w:r>
+      <w:r>
+        <w:rPr>
+          <w:rFonts w:ascii="Arial" w:hAnsi="Arial"/>
+          <w:iCs/>
+        </w:rPr>
+        <w:t xml:space="preserve"> that acts as a display for expressions</w:t>
+      </w:r>
+    </w:p>
+    <w:p>
+      <w:pPr>
+        <w:pStyle w:val="Normal"/>
+        <w:rPr>
+          <w:rFonts w:ascii="Arial" w:hAnsi="Arial"/>
+        </w:rPr>
+      </w:pPr>
+      <w:r>
+        <w:rPr>
+          <w:rFonts w:ascii="Arial" w:hAnsi="Arial"/>
+        </w:rPr>
+      </w:r>
+    </w:p>
+    <w:p>
+      <w:pPr>
+        <w:pStyle w:val="Normal"/>
         <w:rPr>
           <w:rFonts w:ascii="Arial" w:hAnsi="Arial"/>
           <w:u w:val="single"/>
@@ -265,43 +291,63 @@
     </w:p>
     <w:p>
       <w:pPr>
-        <w:rPr>
-          <w:rFonts w:ascii="Arial" w:hAnsi="Arial"/>
-        </w:rPr>
-      </w:pPr>
-    </w:p>
-    <w:p>
-      <w:pPr>
-        <w:ind w:left="709"/>
-        <w:rPr>
-          <w:rFonts w:ascii="Arial" w:hAnsi="Arial"/>
-        </w:rPr>
-      </w:pPr>
-      <w:r>
-        <w:rPr>
-          <w:rFonts w:ascii="Arial" w:hAnsi="Arial"/>
-        </w:rPr>
-        <w:t>The purpose of this document is to specify the requirements of the client-requested calculator. This document tri</w:t>
-      </w:r>
-      <w:r>
-        <w:rPr>
-          <w:rFonts w:ascii="Arial" w:hAnsi="Arial"/>
-        </w:rPr>
-        <w:t>es to state all necessary user and system requirements and will act as a guideline for system developers.</w:t>
-      </w:r>
-    </w:p>
-    <w:p>
-      <w:pPr>
-        <w:rPr>
-          <w:rFonts w:ascii="Arial" w:hAnsi="Arial"/>
-        </w:rPr>
-      </w:pPr>
-    </w:p>
-    <w:p>
-      <w:pPr>
+        <w:pStyle w:val="Normal"/>
+        <w:rPr>
+          <w:rFonts w:ascii="Arial" w:hAnsi="Arial"/>
+        </w:rPr>
+      </w:pPr>
+      <w:r>
+        <w:rPr>
+          <w:rFonts w:ascii="Arial" w:hAnsi="Arial"/>
+        </w:rPr>
+      </w:r>
+    </w:p>
+    <w:p>
+      <w:pPr>
+        <w:pStyle w:val="Normal"/>
+        <w:ind w:left="709" w:right="0" w:hanging="0"/>
+        <w:rPr>
+          <w:rFonts w:ascii="Arial" w:hAnsi="Arial"/>
+        </w:rPr>
+      </w:pPr>
+      <w:r>
+        <w:rPr>
+          <w:rFonts w:ascii="Arial" w:hAnsi="Arial"/>
+        </w:rPr>
+        <w:t>The purpose of this document is to specify the requirements of the client-requested calculator. This document tries to state all necessary user and system requirements and will act as a guideline for system developers.</w:t>
+      </w:r>
+    </w:p>
+    <w:p>
+      <w:pPr>
+        <w:pStyle w:val="Normal"/>
+        <w:ind w:left="0" w:right="0" w:hanging="0"/>
+        <w:rPr/>
+      </w:pPr>
+      <w:r>
+        <w:rPr/>
+      </w:r>
+    </w:p>
+    <w:p>
+      <w:pPr>
+        <w:pStyle w:val="Normal"/>
+        <w:rPr>
+          <w:rFonts w:ascii="Arial" w:hAnsi="Arial"/>
+        </w:rPr>
+      </w:pPr>
+      <w:r>
+        <w:rPr>
+          <w:rFonts w:ascii="Arial" w:hAnsi="Arial"/>
+        </w:rPr>
+      </w:r>
+    </w:p>
+    <w:p>
+      <w:pPr>
+        <w:pStyle w:val="Normal"/>
         <w:pBdr>
-          <w:top w:val="single" w:sz="4" w:space="1" w:color="auto"/>
-          <w:bottom w:val="single" w:sz="4" w:space="1" w:color="auto"/>
+          <w:top w:val="single" w:sz="4" w:space="1" w:color="00000A"/>
+          <w:left w:val="nil"/>
+          <w:bottom w:val="single" w:sz="4" w:space="1" w:color="00000A"/>
+          <w:right w:val="nil"/>
         </w:pBdr>
         <w:jc w:val="center"/>
         <w:rPr>
@@ -323,67 +369,65 @@
     </w:p>
     <w:p>
       <w:pPr>
-        <w:rPr>
-          <w:rFonts w:ascii="Arial" w:hAnsi="Arial"/>
-        </w:rPr>
-      </w:pPr>
-    </w:p>
-    <w:p>
-      <w:pPr>
-        <w:rPr>
-          <w:rFonts w:ascii="Arial" w:hAnsi="Arial"/>
-        </w:rPr>
-      </w:pPr>
-      <w:r>
+        <w:pStyle w:val="Normal"/>
+        <w:rPr>
+          <w:rFonts w:ascii="Arial" w:hAnsi="Arial"/>
+        </w:rPr>
+      </w:pPr>
+      <w:r>
+        <w:rPr>
+          <w:rFonts w:ascii="Arial" w:hAnsi="Arial"/>
+        </w:rPr>
+      </w:r>
+    </w:p>
+    <w:p>
+      <w:pPr>
+        <w:pStyle w:val="Normal"/>
         <w:rPr>
           <w:rFonts w:ascii="Arial" w:hAnsi="Arial"/>
           <w:u w:val="single"/>
         </w:rPr>
+      </w:pPr>
+      <w:r>
+        <w:rPr>
+          <w:rFonts w:ascii="Arial" w:hAnsi="Arial"/>
+          <w:u w:val="single"/>
+        </w:rPr>
         <w:t>Properties</w:t>
       </w:r>
     </w:p>
     <w:p>
       <w:pPr>
-        <w:rPr>
-          <w:rFonts w:ascii="Arial" w:hAnsi="Arial"/>
-        </w:rPr>
-      </w:pPr>
-    </w:p>
-    <w:p>
-      <w:pPr>
-        <w:ind w:left="709"/>
-        <w:rPr>
-          <w:rFonts w:ascii="Arial" w:hAnsi="Arial"/>
-        </w:rPr>
-      </w:pPr>
-      <w:r>
-        <w:rPr>
-          <w:rFonts w:ascii="Arial" w:hAnsi="Arial"/>
-        </w:rPr>
-        <w:t>Compatible Platforms: Windows,</w:t>
-      </w:r>
-      <w:r>
-        <w:rPr>
-          <w:rFonts w:ascii="Arial" w:hAnsi="Arial"/>
-        </w:rPr>
-        <w:t xml:space="preserve"> OS X,</w:t>
-      </w:r>
-      <w:r>
-        <w:rPr>
-          <w:rFonts w:ascii="Arial" w:hAnsi="Arial"/>
-        </w:rPr>
-        <w:t xml:space="preserve"> </w:t>
-      </w:r>
-      <w:r>
-        <w:rPr>
-          <w:rFonts w:ascii="Arial" w:hAnsi="Arial"/>
-        </w:rPr>
-        <w:t>Linux, Android</w:t>
-      </w:r>
-    </w:p>
-    <w:p>
-      <w:pPr>
-        <w:ind w:left="709"/>
+        <w:pStyle w:val="Normal"/>
+        <w:rPr>
+          <w:rFonts w:ascii="Arial" w:hAnsi="Arial"/>
+        </w:rPr>
+      </w:pPr>
+      <w:r>
+        <w:rPr>
+          <w:rFonts w:ascii="Arial" w:hAnsi="Arial"/>
+        </w:rPr>
+      </w:r>
+    </w:p>
+    <w:p>
+      <w:pPr>
+        <w:pStyle w:val="Normal"/>
+        <w:ind w:left="709" w:right="0" w:hanging="0"/>
+        <w:rPr>
+          <w:rFonts w:ascii="Arial" w:hAnsi="Arial"/>
+        </w:rPr>
+      </w:pPr>
+      <w:r>
+        <w:rPr>
+          <w:rFonts w:ascii="Arial" w:hAnsi="Arial"/>
+        </w:rPr>
+        <w:t>Compatible Platforms: Windows, OS X, Linux, Android</w:t>
+      </w:r>
+    </w:p>
+    <w:p>
+      <w:pPr>
+        <w:pStyle w:val="Normal"/>
+        <w:ind w:left="709" w:right="0" w:hanging="0"/>
         <w:rPr>
           <w:rFonts w:ascii="Arial" w:hAnsi="Arial"/>
         </w:rPr>
@@ -397,16 +441,35 @@
     </w:p>
     <w:p>
       <w:pPr>
-        <w:rPr>
-          <w:rFonts w:ascii="Arial" w:hAnsi="Arial"/>
-        </w:rPr>
-      </w:pPr>
-    </w:p>
-    <w:p>
-      <w:pPr>
+        <w:pStyle w:val="Normal"/>
+        <w:ind w:left="0" w:right="0" w:hanging="0"/>
+        <w:rPr/>
+      </w:pPr>
+      <w:r>
+        <w:rPr/>
+      </w:r>
+    </w:p>
+    <w:p>
+      <w:pPr>
+        <w:pStyle w:val="Normal"/>
+        <w:rPr>
+          <w:rFonts w:ascii="Arial" w:hAnsi="Arial"/>
+        </w:rPr>
+      </w:pPr>
+      <w:r>
+        <w:rPr>
+          <w:rFonts w:ascii="Arial" w:hAnsi="Arial"/>
+        </w:rPr>
+      </w:r>
+    </w:p>
+    <w:p>
+      <w:pPr>
+        <w:pStyle w:val="Normal"/>
         <w:pBdr>
-          <w:top w:val="single" w:sz="4" w:space="1" w:color="auto"/>
-          <w:bottom w:val="single" w:sz="4" w:space="1" w:color="auto"/>
+          <w:top w:val="single" w:sz="4" w:space="1" w:color="00000A"/>
+          <w:left w:val="nil"/>
+          <w:bottom w:val="single" w:sz="4" w:space="1" w:color="00000A"/>
+          <w:right w:val="nil"/>
         </w:pBdr>
         <w:jc w:val="center"/>
         <w:rPr>
@@ -428,28 +491,45 @@
     </w:p>
     <w:p>
       <w:pPr>
-        <w:rPr>
-          <w:rFonts w:ascii="Arial" w:hAnsi="Arial"/>
-        </w:rPr>
-      </w:pPr>
+        <w:pStyle w:val="Normal"/>
+        <w:rPr>
+          <w:rFonts w:ascii="Arial" w:hAnsi="Arial"/>
+          <w:u w:val="none"/>
+        </w:rPr>
+      </w:pPr>
+      <w:r>
+        <w:rPr>
+          <w:rFonts w:ascii="Arial" w:hAnsi="Arial"/>
+          <w:u w:val="none"/>
+        </w:rPr>
+      </w:r>
     </w:p>
     <w:p>
       <w:pPr>
         <w:pStyle w:val="Heading1"/>
-      </w:pPr>
-      <w:r>
-        <w:t>Calculating Expressions</w:t>
-      </w:r>
-    </w:p>
-    <w:p>
-      <w:pPr>
-        <w:rPr>
-          <w:rFonts w:ascii="Arial" w:hAnsi="Arial"/>
-        </w:rPr>
-      </w:pPr>
-    </w:p>
-    <w:p>
-      <w:pPr>
+        <w:rPr/>
+      </w:pPr>
+      <w:r>
+        <w:rPr/>
+        <w:t>Expressions</w:t>
+      </w:r>
+    </w:p>
+    <w:p>
+      <w:pPr>
+        <w:pStyle w:val="Normal"/>
+        <w:rPr>
+          <w:rFonts w:ascii="Arial" w:hAnsi="Arial"/>
+        </w:rPr>
+      </w:pPr>
+      <w:r>
+        <w:rPr>
+          <w:rFonts w:ascii="Arial" w:hAnsi="Arial"/>
+        </w:rPr>
+      </w:r>
+    </w:p>
+    <w:p>
+      <w:pPr>
+        <w:pStyle w:val="Normal"/>
         <w:rPr>
           <w:rFonts w:ascii="Arial" w:hAnsi="Arial"/>
           <w:u w:val="single"/>
@@ -460,84 +540,174 @@
           <w:rFonts w:ascii="Arial" w:hAnsi="Arial"/>
           <w:u w:val="single"/>
         </w:rPr>
+        <w:t>Memory</w:t>
+      </w:r>
+    </w:p>
+    <w:p>
+      <w:pPr>
+        <w:pStyle w:val="Normal"/>
+        <w:rPr>
+          <w:rFonts w:ascii="Arial" w:hAnsi="Arial"/>
+          <w:u w:val="none"/>
+        </w:rPr>
+      </w:pPr>
+      <w:r>
+        <w:rPr>
+          <w:rFonts w:ascii="Arial" w:hAnsi="Arial"/>
+          <w:u w:val="none"/>
+        </w:rPr>
+      </w:r>
+    </w:p>
+    <w:p>
+      <w:pPr>
+        <w:pStyle w:val="Normal"/>
+        <w:ind w:left="709" w:right="0" w:hanging="0"/>
+        <w:rPr>
+          <w:rFonts w:ascii="Arial" w:hAnsi="Arial"/>
+          <w:u w:val="none"/>
+        </w:rPr>
+      </w:pPr>
+      <w:r>
+        <w:rPr>
+          <w:rFonts w:ascii="Arial" w:hAnsi="Arial"/>
+          <w:u w:val="none"/>
+        </w:rPr>
+        <w:t xml:space="preserve">Up to 10 of the most recently evaluated expressions </w:t>
+      </w:r>
+      <w:r>
+        <w:rPr>
+          <w:rFonts w:ascii="Arial" w:hAnsi="Arial"/>
+          <w:u w:val="none"/>
+        </w:rPr>
+        <w:t>will be</w:t>
+      </w:r>
+      <w:r>
+        <w:rPr>
+          <w:rFonts w:ascii="Arial" w:hAnsi="Arial"/>
+          <w:u w:val="none"/>
+        </w:rPr>
+        <w:t xml:space="preserve"> </w:t>
+      </w:r>
+      <w:r>
+        <w:rPr>
+          <w:rFonts w:ascii="Arial" w:hAnsi="Arial"/>
+          <w:u w:val="none"/>
+        </w:rPr>
+        <w:t>stored in persistent memory when the application is closed by the user.</w:t>
+      </w:r>
+    </w:p>
+    <w:p>
+      <w:pPr>
+        <w:pStyle w:val="Normal"/>
+        <w:rPr>
+          <w:rFonts w:ascii="Arial" w:hAnsi="Arial"/>
+        </w:rPr>
+      </w:pPr>
+      <w:r>
+        <w:rPr>
+          <w:rFonts w:ascii="Arial" w:hAnsi="Arial"/>
+        </w:rPr>
+      </w:r>
+    </w:p>
+    <w:p>
+      <w:pPr>
+        <w:pStyle w:val="Normal"/>
+        <w:rPr>
+          <w:rFonts w:ascii="Arial" w:hAnsi="Arial"/>
+          <w:u w:val="single"/>
+        </w:rPr>
+      </w:pPr>
+      <w:r>
+        <w:rPr>
+          <w:rFonts w:ascii="Arial" w:hAnsi="Arial"/>
+          <w:u w:val="single"/>
+        </w:rPr>
         <w:t>Operators</w:t>
       </w:r>
     </w:p>
     <w:p>
       <w:pPr>
-        <w:rPr>
-          <w:rFonts w:ascii="Arial" w:hAnsi="Arial"/>
-        </w:rPr>
-      </w:pPr>
-    </w:p>
-    <w:p>
-      <w:pPr>
-        <w:ind w:left="709"/>
-        <w:rPr>
-          <w:rFonts w:ascii="Arial" w:hAnsi="Arial"/>
-        </w:rPr>
-      </w:pPr>
-      <w:r>
-        <w:rPr>
-          <w:rFonts w:ascii="Arial" w:hAnsi="Arial"/>
-        </w:rPr>
-        <w:t>All conventional operations are supported along with the modulus operator as well. Below is a table that specifie</w:t>
-      </w:r>
-      <w:r>
-        <w:rPr>
-          <w:rFonts w:ascii="Arial" w:hAnsi="Arial"/>
-        </w:rPr>
-        <w:t>s each operation's related symbol and precedence. For precedence, 1 is the “highest”, and 3 is the “lowest”. All operators are left-associative.</w:t>
-      </w:r>
-    </w:p>
-    <w:p>
-      <w:pPr>
-        <w:rPr>
-          <w:rFonts w:ascii="Arial" w:hAnsi="Arial"/>
-        </w:rPr>
-      </w:pPr>
+        <w:pStyle w:val="Normal"/>
+        <w:rPr>
+          <w:rFonts w:ascii="Arial" w:hAnsi="Arial"/>
+        </w:rPr>
+      </w:pPr>
+      <w:r>
+        <w:rPr>
+          <w:rFonts w:ascii="Arial" w:hAnsi="Arial"/>
+        </w:rPr>
+      </w:r>
+    </w:p>
+    <w:p>
+      <w:pPr>
+        <w:pStyle w:val="Normal"/>
+        <w:ind w:left="709" w:right="0" w:hanging="0"/>
+        <w:rPr>
+          <w:rFonts w:ascii="Arial" w:hAnsi="Arial"/>
+        </w:rPr>
+      </w:pPr>
+      <w:r>
+        <w:rPr>
+          <w:rFonts w:ascii="Arial" w:hAnsi="Arial"/>
+        </w:rPr>
+        <w:t>All conventional operations are supported along with the modulus operator as well. Below is a table that specifies each operation's related symbol and precedence. For precedence, 1 is the “highest”, and 3 is the “lowest”. All operators are left-associative.</w:t>
+      </w:r>
+    </w:p>
+    <w:p>
+      <w:pPr>
+        <w:pStyle w:val="Normal"/>
+        <w:rPr>
+          <w:rFonts w:ascii="Arial" w:hAnsi="Arial"/>
+        </w:rPr>
+      </w:pPr>
+      <w:r>
+        <w:rPr>
+          <w:rFonts w:ascii="Arial" w:hAnsi="Arial"/>
+        </w:rPr>
+      </w:r>
     </w:p>
     <w:tbl>
       <w:tblPr>
-        <w:tblW w:w="0" w:type="auto"/>
         <w:jc w:val="center"/>
+        <w:tblInd w:w="0" w:type="dxa"/>
         <w:tblBorders>
           <w:top w:val="single" w:sz="2" w:space="0" w:color="000001"/>
           <w:left w:val="single" w:sz="2" w:space="0" w:color="000001"/>
           <w:bottom w:val="single" w:sz="2" w:space="0" w:color="000001"/>
+          <w:insideH w:val="single" w:sz="2" w:space="0" w:color="000001"/>
           <w:right w:val="nil"/>
-          <w:insideH w:val="single" w:sz="2" w:space="0" w:color="000001"/>
           <w:insideV w:val="nil"/>
         </w:tblBorders>
         <w:tblCellMar>
           <w:top w:w="55" w:type="dxa"/>
-          <w:left w:w="48" w:type="dxa"/>
+          <w:left w:w="45" w:type="dxa"/>
           <w:bottom w:w="55" w:type="dxa"/>
           <w:right w:w="55" w:type="dxa"/>
         </w:tblCellMar>
-        <w:tblLook w:val="0000" w:firstRow="0" w:lastRow="0" w:firstColumn="0" w:lastColumn="0" w:noHBand="0" w:noVBand="0"/>
       </w:tblPr>
       <w:tblGrid>
-        <w:gridCol w:w="1528"/>
+        <w:gridCol w:w="1527"/>
         <w:gridCol w:w="998"/>
         <w:gridCol w:w="1434"/>
       </w:tblGrid>
       <w:tr>
         <w:trPr>
-          <w:jc w:val="center"/>
+          <w:cantSplit w:val="false"/>
         </w:trPr>
         <w:tc>
           <w:tcPr>
-            <w:tcW w:w="1528" w:type="dxa"/>
+            <w:tcW w:w="1527" w:type="dxa"/>
             <w:tcBorders>
               <w:top w:val="single" w:sz="2" w:space="0" w:color="000001"/>
               <w:left w:val="single" w:sz="2" w:space="0" w:color="000001"/>
               <w:bottom w:val="single" w:sz="2" w:space="0" w:color="000001"/>
+              <w:insideH w:val="single" w:sz="2" w:space="0" w:color="000001"/>
               <w:right w:val="nil"/>
+              <w:insideV w:val="nil"/>
             </w:tcBorders>
-            <w:shd w:val="clear" w:color="auto" w:fill="FFFFFF"/>
+            <w:shd w:fill="FFFFFF" w:val="clear"/>
             <w:tcMar>
-              <w:left w:w="48" w:type="dxa"/>
+              <w:left w:w="45" w:type="dxa"/>
             </w:tcMar>
             <w:vAlign w:val="center"/>
           </w:tcPr>
@@ -563,11 +733,13 @@
               <w:top w:val="single" w:sz="2" w:space="0" w:color="000001"/>
               <w:left w:val="single" w:sz="2" w:space="0" w:color="000001"/>
               <w:bottom w:val="single" w:sz="2" w:space="0" w:color="000001"/>
+              <w:insideH w:val="single" w:sz="2" w:space="0" w:color="000001"/>
               <w:right w:val="nil"/>
+              <w:insideV w:val="nil"/>
             </w:tcBorders>
-            <w:shd w:val="clear" w:color="auto" w:fill="FFFFFF"/>
+            <w:shd w:fill="FFFFFF" w:val="clear"/>
             <w:tcMar>
-              <w:left w:w="48" w:type="dxa"/>
+              <w:left w:w="45" w:type="dxa"/>
             </w:tcMar>
             <w:vAlign w:val="center"/>
           </w:tcPr>
@@ -593,11 +765,13 @@
               <w:top w:val="single" w:sz="2" w:space="0" w:color="000001"/>
               <w:left w:val="single" w:sz="2" w:space="0" w:color="000001"/>
               <w:bottom w:val="single" w:sz="2" w:space="0" w:color="000001"/>
+              <w:insideH w:val="single" w:sz="2" w:space="0" w:color="000001"/>
               <w:right w:val="single" w:sz="2" w:space="0" w:color="000001"/>
+              <w:insideV w:val="single" w:sz="2" w:space="0" w:color="000001"/>
             </w:tcBorders>
-            <w:shd w:val="clear" w:color="auto" w:fill="FFFFFF"/>
+            <w:shd w:fill="FFFFFF" w:val="clear"/>
             <w:tcMar>
-              <w:left w:w="48" w:type="dxa"/>
+              <w:left w:w="45" w:type="dxa"/>
             </w:tcMar>
             <w:vAlign w:val="center"/>
           </w:tcPr>
@@ -619,20 +793,22 @@
       </w:tr>
       <w:tr>
         <w:trPr>
-          <w:jc w:val="center"/>
+          <w:cantSplit w:val="false"/>
         </w:trPr>
         <w:tc>
           <w:tcPr>
-            <w:tcW w:w="1528" w:type="dxa"/>
+            <w:tcW w:w="1527" w:type="dxa"/>
             <w:tcBorders>
               <w:top w:val="nil"/>
               <w:left w:val="single" w:sz="2" w:space="0" w:color="000001"/>
               <w:bottom w:val="single" w:sz="2" w:space="0" w:color="000001"/>
+              <w:insideH w:val="single" w:sz="2" w:space="0" w:color="000001"/>
               <w:right w:val="nil"/>
+              <w:insideV w:val="nil"/>
             </w:tcBorders>
-            <w:shd w:val="clear" w:color="auto" w:fill="FFFFFF"/>
+            <w:shd w:fill="FFFFFF" w:val="clear"/>
             <w:tcMar>
-              <w:left w:w="48" w:type="dxa"/>
+              <w:left w:w="45" w:type="dxa"/>
             </w:tcMar>
             <w:vAlign w:val="center"/>
           </w:tcPr>
@@ -658,17 +834,20 @@
               <w:top w:val="nil"/>
               <w:left w:val="single" w:sz="2" w:space="0" w:color="000001"/>
               <w:bottom w:val="single" w:sz="2" w:space="0" w:color="000001"/>
+              <w:insideH w:val="single" w:sz="2" w:space="0" w:color="000001"/>
               <w:right w:val="nil"/>
+              <w:insideV w:val="nil"/>
             </w:tcBorders>
-            <w:shd w:val="clear" w:color="auto" w:fill="FFFFFF"/>
+            <w:shd w:fill="FFFFFF" w:val="clear"/>
             <w:tcMar>
-              <w:left w:w="48" w:type="dxa"/>
+              <w:left w:w="45" w:type="dxa"/>
             </w:tcMar>
             <w:vAlign w:val="center"/>
           </w:tcPr>
           <w:p>
             <w:pPr>
               <w:pStyle w:val="TableContents"/>
+              <w:jc w:val="center"/>
               <w:rPr>
                 <w:rFonts w:ascii="Arial" w:hAnsi="Arial"/>
               </w:rPr>
@@ -688,17 +867,20 @@
               <w:top w:val="nil"/>
               <w:left w:val="single" w:sz="2" w:space="0" w:color="000001"/>
               <w:bottom w:val="single" w:sz="2" w:space="0" w:color="000001"/>
+              <w:insideH w:val="single" w:sz="2" w:space="0" w:color="000001"/>
               <w:right w:val="single" w:sz="2" w:space="0" w:color="000001"/>
+              <w:insideV w:val="single" w:sz="2" w:space="0" w:color="000001"/>
             </w:tcBorders>
-            <w:shd w:val="clear" w:color="auto" w:fill="FFFFFF"/>
+            <w:shd w:fill="FFFFFF" w:val="clear"/>
             <w:tcMar>
-              <w:left w:w="48" w:type="dxa"/>
+              <w:left w:w="45" w:type="dxa"/>
             </w:tcMar>
             <w:vAlign w:val="center"/>
           </w:tcPr>
           <w:p>
             <w:pPr>
               <w:pStyle w:val="TableContents"/>
+              <w:jc w:val="center"/>
               <w:rPr>
                 <w:rFonts w:ascii="Arial" w:hAnsi="Arial"/>
               </w:rPr>
@@ -714,20 +896,22 @@
       </w:tr>
       <w:tr>
         <w:trPr>
-          <w:jc w:val="center"/>
+          <w:cantSplit w:val="false"/>
         </w:trPr>
         <w:tc>
           <w:tcPr>
-            <w:tcW w:w="1528" w:type="dxa"/>
+            <w:tcW w:w="1527" w:type="dxa"/>
             <w:tcBorders>
               <w:top w:val="nil"/>
               <w:left w:val="single" w:sz="2" w:space="0" w:color="000001"/>
               <w:bottom w:val="single" w:sz="2" w:space="0" w:color="000001"/>
+              <w:insideH w:val="single" w:sz="2" w:space="0" w:color="000001"/>
               <w:right w:val="nil"/>
+              <w:insideV w:val="nil"/>
             </w:tcBorders>
-            <w:shd w:val="clear" w:color="auto" w:fill="FFFFFF"/>
+            <w:shd w:fill="FFFFFF" w:val="clear"/>
             <w:tcMar>
-              <w:left w:w="48" w:type="dxa"/>
+              <w:left w:w="45" w:type="dxa"/>
             </w:tcMar>
             <w:vAlign w:val="center"/>
           </w:tcPr>
@@ -753,17 +937,20 @@
               <w:top w:val="nil"/>
               <w:left w:val="single" w:sz="2" w:space="0" w:color="000001"/>
               <w:bottom w:val="single" w:sz="2" w:space="0" w:color="000001"/>
+              <w:insideH w:val="single" w:sz="2" w:space="0" w:color="000001"/>
               <w:right w:val="nil"/>
+              <w:insideV w:val="nil"/>
             </w:tcBorders>
-            <w:shd w:val="clear" w:color="auto" w:fill="FFFFFF"/>
+            <w:shd w:fill="FFFFFF" w:val="clear"/>
             <w:tcMar>
-              <w:left w:w="48" w:type="dxa"/>
+              <w:left w:w="45" w:type="dxa"/>
             </w:tcMar>
             <w:vAlign w:val="center"/>
           </w:tcPr>
           <w:p>
             <w:pPr>
               <w:pStyle w:val="TableContents"/>
+              <w:jc w:val="center"/>
               <w:rPr>
                 <w:rFonts w:ascii="Arial" w:hAnsi="Arial"/>
               </w:rPr>
@@ -783,17 +970,20 @@
               <w:top w:val="nil"/>
               <w:left w:val="single" w:sz="2" w:space="0" w:color="000001"/>
               <w:bottom w:val="single" w:sz="2" w:space="0" w:color="000001"/>
+              <w:insideH w:val="single" w:sz="2" w:space="0" w:color="000001"/>
               <w:right w:val="single" w:sz="2" w:space="0" w:color="000001"/>
+              <w:insideV w:val="single" w:sz="2" w:space="0" w:color="000001"/>
             </w:tcBorders>
-            <w:shd w:val="clear" w:color="auto" w:fill="FFFFFF"/>
+            <w:shd w:fill="FFFFFF" w:val="clear"/>
             <w:tcMar>
-              <w:left w:w="48" w:type="dxa"/>
+              <w:left w:w="45" w:type="dxa"/>
             </w:tcMar>
             <w:vAlign w:val="center"/>
           </w:tcPr>
           <w:p>
             <w:pPr>
               <w:pStyle w:val="TableContents"/>
+              <w:jc w:val="center"/>
               <w:rPr>
                 <w:rFonts w:ascii="Arial" w:hAnsi="Arial"/>
               </w:rPr>
@@ -809,20 +999,22 @@
       </w:tr>
       <w:tr>
         <w:trPr>
-          <w:jc w:val="center"/>
+          <w:cantSplit w:val="false"/>
         </w:trPr>
         <w:tc>
           <w:tcPr>
-            <w:tcW w:w="1528" w:type="dxa"/>
+            <w:tcW w:w="1527" w:type="dxa"/>
             <w:tcBorders>
               <w:top w:val="nil"/>
               <w:left w:val="single" w:sz="2" w:space="0" w:color="000001"/>
               <w:bottom w:val="single" w:sz="2" w:space="0" w:color="000001"/>
+              <w:insideH w:val="single" w:sz="2" w:space="0" w:color="000001"/>
               <w:right w:val="nil"/>
+              <w:insideV w:val="nil"/>
             </w:tcBorders>
-            <w:shd w:val="clear" w:color="auto" w:fill="FFFFFF"/>
+            <w:shd w:fill="FFFFFF" w:val="clear"/>
             <w:tcMar>
-              <w:left w:w="48" w:type="dxa"/>
+              <w:left w:w="45" w:type="dxa"/>
             </w:tcMar>
             <w:vAlign w:val="center"/>
           </w:tcPr>
@@ -848,17 +1040,20 @@
               <w:top w:val="nil"/>
               <w:left w:val="single" w:sz="2" w:space="0" w:color="000001"/>
               <w:bottom w:val="single" w:sz="2" w:space="0" w:color="000001"/>
+              <w:insideH w:val="single" w:sz="2" w:space="0" w:color="000001"/>
               <w:right w:val="nil"/>
+              <w:insideV w:val="nil"/>
             </w:tcBorders>
-            <w:shd w:val="clear" w:color="auto" w:fill="FFFFFF"/>
+            <w:shd w:fill="FFFFFF" w:val="clear"/>
             <w:tcMar>
-              <w:left w:w="48" w:type="dxa"/>
+              <w:left w:w="45" w:type="dxa"/>
             </w:tcMar>
             <w:vAlign w:val="center"/>
           </w:tcPr>
           <w:p>
             <w:pPr>
               <w:pStyle w:val="TableContents"/>
+              <w:jc w:val="center"/>
               <w:rPr>
                 <w:rFonts w:ascii="Arial" w:hAnsi="Arial"/>
               </w:rPr>
@@ -878,17 +1073,20 @@
               <w:top w:val="nil"/>
               <w:left w:val="single" w:sz="2" w:space="0" w:color="000001"/>
               <w:bottom w:val="single" w:sz="2" w:space="0" w:color="000001"/>
+              <w:insideH w:val="single" w:sz="2" w:space="0" w:color="000001"/>
               <w:right w:val="single" w:sz="2" w:space="0" w:color="000001"/>
+              <w:insideV w:val="single" w:sz="2" w:space="0" w:color="000001"/>
             </w:tcBorders>
-            <w:shd w:val="clear" w:color="auto" w:fill="FFFFFF"/>
+            <w:shd w:fill="FFFFFF" w:val="clear"/>
             <w:tcMar>
-              <w:left w:w="48" w:type="dxa"/>
+              <w:left w:w="45" w:type="dxa"/>
             </w:tcMar>
             <w:vAlign w:val="center"/>
           </w:tcPr>
           <w:p>
             <w:pPr>
               <w:pStyle w:val="TableContents"/>
+              <w:jc w:val="center"/>
               <w:rPr>
                 <w:rFonts w:ascii="Arial" w:hAnsi="Arial"/>
               </w:rPr>
@@ -904,20 +1102,22 @@
       </w:tr>
       <w:tr>
         <w:trPr>
-          <w:jc w:val="center"/>
+          <w:cantSplit w:val="false"/>
         </w:trPr>
         <w:tc>
           <w:tcPr>
-            <w:tcW w:w="1528" w:type="dxa"/>
+            <w:tcW w:w="1527" w:type="dxa"/>
             <w:tcBorders>
               <w:top w:val="nil"/>
               <w:left w:val="single" w:sz="2" w:space="0" w:color="000001"/>
               <w:bottom w:val="single" w:sz="2" w:space="0" w:color="000001"/>
+              <w:insideH w:val="single" w:sz="2" w:space="0" w:color="000001"/>
               <w:right w:val="nil"/>
+              <w:insideV w:val="nil"/>
             </w:tcBorders>
-            <w:shd w:val="clear" w:color="auto" w:fill="FFFFFF"/>
+            <w:shd w:fill="FFFFFF" w:val="clear"/>
             <w:tcMar>
-              <w:left w:w="48" w:type="dxa"/>
+              <w:left w:w="45" w:type="dxa"/>
             </w:tcMar>
             <w:vAlign w:val="center"/>
           </w:tcPr>
@@ -943,17 +1143,20 @@
               <w:top w:val="nil"/>
               <w:left w:val="single" w:sz="2" w:space="0" w:color="000001"/>
               <w:bottom w:val="single" w:sz="2" w:space="0" w:color="000001"/>
+              <w:insideH w:val="single" w:sz="2" w:space="0" w:color="000001"/>
               <w:right w:val="nil"/>
+              <w:insideV w:val="nil"/>
             </w:tcBorders>
-            <w:shd w:val="clear" w:color="auto" w:fill="FFFFFF"/>
+            <w:shd w:fill="FFFFFF" w:val="clear"/>
             <w:tcMar>
-              <w:left w:w="48" w:type="dxa"/>
+              <w:left w:w="45" w:type="dxa"/>
             </w:tcMar>
             <w:vAlign w:val="center"/>
           </w:tcPr>
           <w:p>
             <w:pPr>
               <w:pStyle w:val="TableContents"/>
+              <w:jc w:val="center"/>
               <w:rPr>
                 <w:rFonts w:ascii="Arial" w:hAnsi="Arial"/>
               </w:rPr>
@@ -973,17 +1176,20 @@
               <w:top w:val="nil"/>
               <w:left w:val="single" w:sz="2" w:space="0" w:color="000001"/>
               <w:bottom w:val="single" w:sz="2" w:space="0" w:color="000001"/>
+              <w:insideH w:val="single" w:sz="2" w:space="0" w:color="000001"/>
               <w:right w:val="single" w:sz="2" w:space="0" w:color="000001"/>
+              <w:insideV w:val="single" w:sz="2" w:space="0" w:color="000001"/>
             </w:tcBorders>
-            <w:shd w:val="clear" w:color="auto" w:fill="FFFFFF"/>
+            <w:shd w:fill="FFFFFF" w:val="clear"/>
             <w:tcMar>
-              <w:left w:w="48" w:type="dxa"/>
+              <w:left w:w="45" w:type="dxa"/>
             </w:tcMar>
             <w:vAlign w:val="center"/>
           </w:tcPr>
           <w:p>
             <w:pPr>
               <w:pStyle w:val="TableContents"/>
+              <w:jc w:val="center"/>
               <w:rPr>
                 <w:rFonts w:ascii="Arial" w:hAnsi="Arial"/>
               </w:rPr>
@@ -999,20 +1205,22 @@
       </w:tr>
       <w:tr>
         <w:trPr>
-          <w:jc w:val="center"/>
+          <w:cantSplit w:val="false"/>
         </w:trPr>
         <w:tc>
           <w:tcPr>
-            <w:tcW w:w="1528" w:type="dxa"/>
+            <w:tcW w:w="1527" w:type="dxa"/>
             <w:tcBorders>
               <w:top w:val="nil"/>
               <w:left w:val="single" w:sz="2" w:space="0" w:color="000001"/>
               <w:bottom w:val="single" w:sz="2" w:space="0" w:color="000001"/>
+              <w:insideH w:val="single" w:sz="2" w:space="0" w:color="000001"/>
               <w:right w:val="nil"/>
+              <w:insideV w:val="nil"/>
             </w:tcBorders>
-            <w:shd w:val="clear" w:color="auto" w:fill="FFFFFF"/>
+            <w:shd w:fill="FFFFFF" w:val="clear"/>
             <w:tcMar>
-              <w:left w:w="48" w:type="dxa"/>
+              <w:left w:w="45" w:type="dxa"/>
             </w:tcMar>
             <w:vAlign w:val="center"/>
           </w:tcPr>
@@ -1038,17 +1246,20 @@
               <w:top w:val="nil"/>
               <w:left w:val="single" w:sz="2" w:space="0" w:color="000001"/>
               <w:bottom w:val="single" w:sz="2" w:space="0" w:color="000001"/>
+              <w:insideH w:val="single" w:sz="2" w:space="0" w:color="000001"/>
               <w:right w:val="nil"/>
+              <w:insideV w:val="nil"/>
             </w:tcBorders>
-            <w:shd w:val="clear" w:color="auto" w:fill="FFFFFF"/>
+            <w:shd w:fill="FFFFFF" w:val="clear"/>
             <w:tcMar>
-              <w:left w:w="48" w:type="dxa"/>
+              <w:left w:w="45" w:type="dxa"/>
             </w:tcMar>
             <w:vAlign w:val="center"/>
           </w:tcPr>
           <w:p>
             <w:pPr>
               <w:pStyle w:val="TableContents"/>
+              <w:jc w:val="center"/>
               <w:rPr>
                 <w:rFonts w:ascii="Arial" w:hAnsi="Arial"/>
               </w:rPr>
@@ -1068,17 +1279,20 @@
               <w:top w:val="nil"/>
               <w:left w:val="single" w:sz="2" w:space="0" w:color="000001"/>
               <w:bottom w:val="single" w:sz="2" w:space="0" w:color="000001"/>
+              <w:insideH w:val="single" w:sz="2" w:space="0" w:color="000001"/>
               <w:right w:val="single" w:sz="2" w:space="0" w:color="000001"/>
+              <w:insideV w:val="single" w:sz="2" w:space="0" w:color="000001"/>
             </w:tcBorders>
-            <w:shd w:val="clear" w:color="auto" w:fill="FFFFFF"/>
+            <w:shd w:fill="FFFFFF" w:val="clear"/>
             <w:tcMar>
-              <w:left w:w="48" w:type="dxa"/>
+              <w:left w:w="45" w:type="dxa"/>
             </w:tcMar>
             <w:vAlign w:val="center"/>
           </w:tcPr>
           <w:p>
             <w:pPr>
               <w:pStyle w:val="TableContents"/>
+              <w:jc w:val="center"/>
               <w:rPr>
                 <w:rFonts w:ascii="Arial" w:hAnsi="Arial"/>
               </w:rPr>
@@ -1094,20 +1308,22 @@
       </w:tr>
       <w:tr>
         <w:trPr>
-          <w:jc w:val="center"/>
+          <w:cantSplit w:val="false"/>
         </w:trPr>
         <w:tc>
           <w:tcPr>
-            <w:tcW w:w="1528" w:type="dxa"/>
+            <w:tcW w:w="1527" w:type="dxa"/>
             <w:tcBorders>
               <w:top w:val="nil"/>
               <w:left w:val="single" w:sz="2" w:space="0" w:color="000001"/>
               <w:bottom w:val="single" w:sz="2" w:space="0" w:color="000001"/>
+              <w:insideH w:val="single" w:sz="2" w:space="0" w:color="000001"/>
               <w:right w:val="nil"/>
+              <w:insideV w:val="nil"/>
             </w:tcBorders>
-            <w:shd w:val="clear" w:color="auto" w:fill="FFFFFF"/>
+            <w:shd w:fill="FFFFFF" w:val="clear"/>
             <w:tcMar>
-              <w:left w:w="48" w:type="dxa"/>
+              <w:left w:w="45" w:type="dxa"/>
             </w:tcMar>
             <w:vAlign w:val="center"/>
           </w:tcPr>
@@ -1133,17 +1349,20 @@
               <w:top w:val="nil"/>
               <w:left w:val="single" w:sz="2" w:space="0" w:color="000001"/>
               <w:bottom w:val="single" w:sz="2" w:space="0" w:color="000001"/>
+              <w:insideH w:val="single" w:sz="2" w:space="0" w:color="000001"/>
               <w:right w:val="nil"/>
+              <w:insideV w:val="nil"/>
             </w:tcBorders>
-            <w:shd w:val="clear" w:color="auto" w:fill="FFFFFF"/>
+            <w:shd w:fill="FFFFFF" w:val="clear"/>
             <w:tcMar>
-              <w:left w:w="48" w:type="dxa"/>
+              <w:left w:w="45" w:type="dxa"/>
             </w:tcMar>
             <w:vAlign w:val="center"/>
           </w:tcPr>
           <w:p>
             <w:pPr>
               <w:pStyle w:val="TableContents"/>
+              <w:jc w:val="center"/>
               <w:rPr>
                 <w:rFonts w:ascii="Arial" w:hAnsi="Arial"/>
               </w:rPr>
@@ -1163,17 +1382,20 @@
               <w:top w:val="nil"/>
               <w:left w:val="single" w:sz="2" w:space="0" w:color="000001"/>
               <w:bottom w:val="single" w:sz="2" w:space="0" w:color="000001"/>
+              <w:insideH w:val="single" w:sz="2" w:space="0" w:color="000001"/>
               <w:right w:val="single" w:sz="2" w:space="0" w:color="000001"/>
+              <w:insideV w:val="single" w:sz="2" w:space="0" w:color="000001"/>
             </w:tcBorders>
-            <w:shd w:val="clear" w:color="auto" w:fill="FFFFFF"/>
+            <w:shd w:fill="FFFFFF" w:val="clear"/>
             <w:tcMar>
-              <w:left w:w="48" w:type="dxa"/>
+              <w:left w:w="45" w:type="dxa"/>
             </w:tcMar>
             <w:vAlign w:val="center"/>
           </w:tcPr>
           <w:p>
             <w:pPr>
               <w:pStyle w:val="TableContents"/>
+              <w:jc w:val="center"/>
               <w:rPr>
                 <w:rFonts w:ascii="Arial" w:hAnsi="Arial"/>
               </w:rPr>
@@ -1190,13 +1412,20 @@
     </w:tbl>
     <w:p>
       <w:pPr>
-        <w:rPr>
-          <w:rFonts w:ascii="Arial" w:hAnsi="Arial"/>
-        </w:rPr>
-      </w:pPr>
-    </w:p>
-    <w:p>
-      <w:pPr>
+        <w:pStyle w:val="Normal"/>
+        <w:rPr>
+          <w:rFonts w:ascii="Arial" w:hAnsi="Arial"/>
+        </w:rPr>
+      </w:pPr>
+      <w:r>
+        <w:rPr>
+          <w:rFonts w:ascii="Arial" w:hAnsi="Arial"/>
+        </w:rPr>
+      </w:r>
+    </w:p>
+    <w:p>
+      <w:pPr>
+        <w:pStyle w:val="Normal"/>
         <w:rPr>
           <w:rFonts w:ascii="Arial" w:hAnsi="Arial"/>
           <w:u w:val="single"/>
@@ -1207,12 +1436,12 @@
           <w:rFonts w:ascii="Arial" w:hAnsi="Arial"/>
           <w:u w:val="single"/>
         </w:rPr>
-        <w:lastRenderedPageBreak/>
         <w:t>Output</w:t>
       </w:r>
     </w:p>
     <w:p>
       <w:pPr>
+        <w:pStyle w:val="Normal"/>
         <w:rPr>
           <w:rFonts w:ascii="Arial" w:hAnsi="Arial"/>
           <w:i/>
@@ -1220,51 +1449,58 @@
           <w:u w:val="single"/>
         </w:rPr>
       </w:pPr>
-    </w:p>
-    <w:p>
-      <w:pPr>
-        <w:ind w:left="709"/>
-        <w:rPr>
-          <w:rFonts w:ascii="Arial" w:hAnsi="Arial"/>
-        </w:rPr>
-      </w:pPr>
-      <w:r>
-        <w:rPr>
-          <w:rFonts w:ascii="Arial" w:hAnsi="Arial"/>
-        </w:rPr>
-        <w:t xml:space="preserve">Each </w:t>
-      </w:r>
-      <w:r>
-        <w:rPr>
-          <w:rFonts w:ascii="Arial" w:hAnsi="Arial"/>
-        </w:rPr>
-        <w:t>result will be</w:t>
-      </w:r>
-      <w:r>
-        <w:rPr>
-          <w:rFonts w:ascii="Arial" w:hAnsi="Arial"/>
-        </w:rPr>
-        <w:t xml:space="preserve"> a double-precision floating-point number with up to 10 digits of precision.</w:t>
-      </w:r>
-    </w:p>
-    <w:p>
-      <w:pPr>
-        <w:rPr>
-          <w:rFonts w:ascii="Arial" w:hAnsi="Arial"/>
+      <w:r>
+        <w:rPr>
+          <w:rFonts w:ascii="Arial" w:hAnsi="Arial"/>
+          <w:i/>
           <w:iCs/>
-        </w:rPr>
-      </w:pPr>
+          <w:u w:val="single"/>
+        </w:rPr>
+      </w:r>
+    </w:p>
+    <w:p>
+      <w:pPr>
+        <w:pStyle w:val="Normal"/>
+        <w:ind w:left="709" w:right="0" w:hanging="0"/>
+        <w:rPr>
+          <w:rFonts w:ascii="Arial" w:hAnsi="Arial"/>
+        </w:rPr>
+      </w:pPr>
+      <w:r>
+        <w:rPr>
+          <w:rFonts w:ascii="Arial" w:hAnsi="Arial"/>
+        </w:rPr>
+        <w:t>Each result will be a double-precision floating-point number with up to 10 digits of precision.</w:t>
+      </w:r>
+    </w:p>
+    <w:p>
+      <w:pPr>
+        <w:pStyle w:val="Normal"/>
+        <w:rPr>
+          <w:rFonts w:ascii="Arial" w:hAnsi="Arial"/>
+          <w:iCs/>
+        </w:rPr>
+      </w:pPr>
+      <w:r>
+        <w:rPr>
+          <w:rFonts w:ascii="Arial" w:hAnsi="Arial"/>
+          <w:iCs/>
+        </w:rPr>
+      </w:r>
     </w:p>
     <w:p>
       <w:pPr>
         <w:pStyle w:val="Heading1"/>
-      </w:pPr>
-      <w:r>
+        <w:rPr/>
+      </w:pPr>
+      <w:r>
+        <w:rPr/>
         <w:t>Interface</w:t>
       </w:r>
     </w:p>
     <w:p>
       <w:pPr>
+        <w:pStyle w:val="Normal"/>
         <w:rPr>
           <w:rFonts w:ascii="Arial" w:hAnsi="Arial"/>
           <w:b/>
@@ -1274,48 +1510,63 @@
           <w:u w:val="single"/>
         </w:rPr>
       </w:pPr>
-    </w:p>
-    <w:p>
-      <w:pPr>
-        <w:rPr>
-          <w:rFonts w:ascii="Arial" w:hAnsi="Arial"/>
+      <w:r>
+        <w:rPr>
+          <w:rFonts w:ascii="Arial" w:hAnsi="Arial"/>
+          <w:b/>
+          <w:bCs/>
+          <w:i/>
+          <w:iCs/>
           <w:u w:val="single"/>
         </w:rPr>
-      </w:pPr>
-      <w:r>
+      </w:r>
+    </w:p>
+    <w:p>
+      <w:pPr>
+        <w:pStyle w:val="Normal"/>
         <w:rPr>
           <w:rFonts w:ascii="Arial" w:hAnsi="Arial"/>
           <w:u w:val="single"/>
         </w:rPr>
+      </w:pPr>
+      <w:r>
+        <w:rPr>
+          <w:rFonts w:ascii="Arial" w:hAnsi="Arial"/>
+          <w:u w:val="single"/>
+        </w:rPr>
         <w:t>Design</w:t>
       </w:r>
     </w:p>
     <w:p>
       <w:pPr>
-        <w:rPr>
-          <w:rFonts w:ascii="Arial" w:hAnsi="Arial"/>
-        </w:rPr>
-      </w:pPr>
-    </w:p>
-    <w:p>
-      <w:pPr>
+        <w:pStyle w:val="Normal"/>
+        <w:rPr>
+          <w:rFonts w:ascii="Arial" w:hAnsi="Arial"/>
+        </w:rPr>
+      </w:pPr>
+      <w:r>
+        <w:rPr>
+          <w:rFonts w:ascii="Arial" w:hAnsi="Arial"/>
+        </w:rPr>
+      </w:r>
+    </w:p>
+    <w:p>
+      <w:pPr>
+        <w:pStyle w:val="Normal"/>
         <w:jc w:val="center"/>
         <w:rPr>
           <w:rFonts w:ascii="Arial" w:hAnsi="Arial"/>
         </w:rPr>
       </w:pPr>
-      <w:bookmarkStart w:id="0" w:name="_GoBack"/>
-      <w:r>
-        <w:rPr>
-          <w:rFonts w:ascii="Arial" w:hAnsi="Arial"/>
-          <w:noProof/>
-          <w:lang w:eastAsia="en-US" w:bidi="ar-SA"/>
+      <w:r>
+        <w:rPr>
+          <w:rFonts w:ascii="Arial" w:hAnsi="Arial"/>
         </w:rPr>
         <w:drawing>
           <wp:inline distT="0" distB="0" distL="0" distR="0">
-            <wp:extent cx="4091299" cy="5010150"/>
+            <wp:extent cx="4091305" cy="5010150"/>
             <wp:effectExtent l="0" t="0" r="0" b="0"/>
-            <wp:docPr id="2" name="Picture 2"/>
+            <wp:docPr id="0" name="Picture" descr=""/>
             <wp:cNvGraphicFramePr>
               <a:graphicFrameLocks xmlns:a="http://schemas.openxmlformats.org/drawingml/2006/main" noChangeAspect="1"/>
             </wp:cNvGraphicFramePr>
@@ -1323,29 +1574,32 @@
               <a:graphicData uri="http://schemas.openxmlformats.org/drawingml/2006/picture">
                 <pic:pic xmlns:pic="http://schemas.openxmlformats.org/drawingml/2006/picture">
                   <pic:nvPicPr>
-                    <pic:cNvPr id="2" name="Calculator.png"/>
-                    <pic:cNvPicPr/>
+                    <pic:cNvPr id="0" name="Picture" descr=""/>
+                    <pic:cNvPicPr>
+                      <a:picLocks noChangeAspect="1" noChangeArrowheads="1"/>
+                    </pic:cNvPicPr>
                   </pic:nvPicPr>
                   <pic:blipFill>
-                    <a:blip r:embed="rId5">
-                      <a:extLst>
-                        <a:ext uri="{28A0092B-C50C-407E-A947-70E740481C1C}">
-                          <a14:useLocalDpi xmlns:a14="http://schemas.microsoft.com/office/drawing/2010/main" val="0"/>
-                        </a:ext>
-                      </a:extLst>
-                    </a:blip>
+                    <a:blip r:embed="rId2"/>
                     <a:stretch>
                       <a:fillRect/>
                     </a:stretch>
                   </pic:blipFill>
-                  <pic:spPr>
+                  <pic:spPr bwMode="auto">
                     <a:xfrm>
                       <a:off x="0" y="0"/>
-                      <a:ext cx="4152671" cy="5085306"/>
+                      <a:ext cx="4091305" cy="5010150"/>
                     </a:xfrm>
                     <a:prstGeom prst="rect">
                       <a:avLst/>
                     </a:prstGeom>
+                    <a:noFill/>
+                    <a:ln w="9525">
+                      <a:noFill/>
+                      <a:miter lim="800000"/>
+                      <a:headEnd/>
+                      <a:tailEnd/>
+                    </a:ln>
                   </pic:spPr>
                 </pic:pic>
               </a:graphicData>
@@ -1353,17 +1607,23 @@
           </wp:inline>
         </w:drawing>
       </w:r>
-      <w:bookmarkEnd w:id="0"/>
-    </w:p>
-    <w:p>
-      <w:pPr>
-        <w:rPr>
-          <w:rFonts w:ascii="Arial" w:hAnsi="Arial"/>
-        </w:rPr>
-      </w:pPr>
-    </w:p>
-    <w:p>
-      <w:pPr>
+    </w:p>
+    <w:p>
+      <w:pPr>
+        <w:pStyle w:val="Normal"/>
+        <w:rPr>
+          <w:rFonts w:ascii="Arial" w:hAnsi="Arial"/>
+        </w:rPr>
+      </w:pPr>
+      <w:r>
+        <w:rPr>
+          <w:rFonts w:ascii="Arial" w:hAnsi="Arial"/>
+        </w:rPr>
+      </w:r>
+    </w:p>
+    <w:p>
+      <w:pPr>
+        <w:pStyle w:val="Normal"/>
         <w:rPr>
           <w:rFonts w:ascii="Arial" w:hAnsi="Arial"/>
           <w:u w:val="single"/>
@@ -1379,6 +1639,7 @@
     </w:p>
     <w:p>
       <w:pPr>
+        <w:pStyle w:val="Normal"/>
         <w:rPr>
           <w:rFonts w:ascii="Arial" w:hAnsi="Arial"/>
           <w:b/>
@@ -1387,6 +1648,15 @@
           <w:iCs/>
         </w:rPr>
       </w:pPr>
+      <w:r>
+        <w:rPr>
+          <w:rFonts w:ascii="Arial" w:hAnsi="Arial"/>
+          <w:b/>
+          <w:bCs/>
+          <w:i/>
+          <w:iCs/>
+        </w:rPr>
+      </w:r>
     </w:p>
     <w:p>
       <w:pPr>
@@ -1403,31 +1673,37 @@
         <w:rPr>
           <w:rFonts w:ascii="Arial" w:hAnsi="Arial"/>
         </w:rPr>
-        <w:t xml:space="preserve">The six conversion functions can take an expression or </w:t>
-      </w:r>
-      <w:r>
-        <w:rPr>
-          <w:rFonts w:ascii="Arial" w:hAnsi="Arial"/>
-        </w:rPr>
-        <w:t>result</w:t>
-      </w:r>
-      <w:r>
-        <w:rPr>
-          <w:rFonts w:ascii="Arial" w:hAnsi="Arial"/>
-        </w:rPr>
-        <w:t xml:space="preserve"> as an argument and will output a</w:t>
-      </w:r>
-      <w:r>
-        <w:rPr>
-          <w:rFonts w:ascii="Arial" w:hAnsi="Arial"/>
-        </w:rPr>
-        <w:t xml:space="preserve"> converted number in </w:t>
-      </w:r>
-      <w:r>
-        <w:rPr>
-          <w:rFonts w:ascii="Arial" w:hAnsi="Arial"/>
-        </w:rPr>
-        <w:t>the appropriate units.</w:t>
+        <w:t>When one of the six conversion functions is clicked, it will take</w:t>
+      </w:r>
+      <w:r>
+        <w:rPr>
+          <w:rFonts w:ascii="Arial" w:hAnsi="Arial"/>
+        </w:rPr>
+        <w:t xml:space="preserve"> </w:t>
+      </w:r>
+      <w:r>
+        <w:rPr>
+          <w:rFonts w:ascii="Arial" w:hAnsi="Arial"/>
+        </w:rPr>
+        <w:t>the current</w:t>
+      </w:r>
+      <w:r>
+        <w:rPr>
+          <w:rFonts w:ascii="Arial" w:hAnsi="Arial"/>
+        </w:rPr>
+        <w:t xml:space="preserve"> expression or result as an argument </w:t>
+      </w:r>
+      <w:r>
+        <w:rPr>
+          <w:rFonts w:ascii="Arial" w:hAnsi="Arial"/>
+        </w:rPr>
+        <w:t>and</w:t>
+      </w:r>
+      <w:r>
+        <w:rPr>
+          <w:rFonts w:ascii="Arial" w:hAnsi="Arial"/>
+        </w:rPr>
+        <w:t xml:space="preserve"> output a converted number in the appropriate units.</w:t>
       </w:r>
     </w:p>
     <w:p>
@@ -1445,7 +1721,31 @@
         <w:rPr>
           <w:rFonts w:ascii="Arial" w:hAnsi="Arial"/>
         </w:rPr>
-        <w:t>If the field is empty, all conversion functions will be disabled.</w:t>
+        <w:t xml:space="preserve">If the field is empty, all </w:t>
+      </w:r>
+      <w:r>
+        <w:rPr>
+          <w:rFonts w:ascii="Arial" w:hAnsi="Arial"/>
+        </w:rPr>
+        <w:t xml:space="preserve">six </w:t>
+      </w:r>
+      <w:r>
+        <w:rPr>
+          <w:rFonts w:ascii="Arial" w:hAnsi="Arial"/>
+        </w:rPr>
+        <w:t>conversion functions, “</w:t>
+      </w:r>
+      <w:r>
+        <w:rPr>
+          <w:rFonts w:ascii="Arial" w:hAnsi="Arial"/>
+        </w:rPr>
+        <w:t>clear” and “=”</w:t>
+      </w:r>
+      <w:r>
+        <w:rPr>
+          <w:rFonts w:ascii="Arial" w:hAnsi="Arial"/>
+        </w:rPr>
+        <w:t xml:space="preserve"> will be disabled.</w:t>
       </w:r>
     </w:p>
     <w:p>
@@ -1463,27 +1763,56 @@
         <w:rPr>
           <w:rFonts w:ascii="Arial" w:hAnsi="Arial"/>
         </w:rPr>
-        <w:t>A result can be an operand in a new expression.</w:t>
+        <w:t xml:space="preserve">If an operator is </w:t>
+      </w:r>
+      <w:r>
+        <w:rPr>
+          <w:rFonts w:ascii="Arial" w:hAnsi="Arial"/>
+        </w:rPr>
+        <w:t>clicked</w:t>
+      </w:r>
+      <w:r>
+        <w:rPr>
+          <w:rFonts w:ascii="Arial" w:hAnsi="Arial"/>
+        </w:rPr>
+        <w:t xml:space="preserve"> after an e</w:t>
+      </w:r>
+      <w:r>
+        <w:rPr>
+          <w:rFonts w:ascii="Arial" w:hAnsi="Arial"/>
+        </w:rPr>
+        <w:t>xpression is evaluated</w:t>
+      </w:r>
+      <w:r>
+        <w:rPr>
+          <w:rFonts w:ascii="Arial" w:hAnsi="Arial"/>
+        </w:rPr>
+        <w:t xml:space="preserve">, the result of the previous evaluation will become an operand of that operator. If instead a number or either parentheses is entered, the result will not become a part of the new </w:t>
+      </w:r>
+      <w:r>
+        <w:rPr>
+          <w:rFonts w:ascii="Arial" w:hAnsi="Arial"/>
+        </w:rPr>
+        <w:t>expression.</w:t>
       </w:r>
     </w:p>
     <w:sectPr>
+      <w:type w:val="nextPage"/>
       <w:pgSz w:w="12240" w:h="15840"/>
-      <w:pgMar w:top="1134" w:right="1134" w:bottom="1134" w:left="1134" w:header="0" w:footer="0" w:gutter="0"/>
-      <w:cols w:space="720"/>
-      <w:formProt w:val="0"/>
-      <w:docGrid w:linePitch="240" w:charSpace="-6145"/>
+      <w:pgMar w:left="1134" w:right="1134" w:header="0" w:top="1134" w:footer="0" w:bottom="1134" w:gutter="0"/>
+      <w:pgNumType w:fmt="decimal"/>
+      <w:formProt w:val="false"/>
+      <w:textDirection w:val="lrTb"/>
+      <w:docGrid w:type="default" w:linePitch="240" w:charSpace="4294961151"/>
     </w:sectPr>
   </w:body>
 </w:document>
 </file>
 
 <file path=word/numbering.xml><?xml version="1.0" encoding="utf-8"?>
-<w:numbering xmlns:wpc="http://schemas.microsoft.com/office/word/2010/wordprocessingCanvas" xmlns:mc="http://schemas.openxmlformats.org/markup-compatibility/2006" xmlns:o="urn:schemas-microsoft-com:office:office" xmlns:r="http://schemas.openxmlformats.org/officeDocument/2006/relationships" xmlns:m="http://schemas.openxmlformats.org/officeDocument/2006/math" xmlns:v="urn:schemas-microsoft-com:vml" xmlns:wp14="http://schemas.microsoft.com/office/word/2010/wordprocessingDrawing" xmlns:wp="http://schemas.openxmlformats.org/drawingml/2006/wordprocessingDrawing" xmlns:w10="urn:schemas-microsoft-com:office:word" xmlns:w="http://schemas.openxmlformats.org/wordprocessingml/2006/main" xmlns:w14="http://schemas.microsoft.com/office/word/2010/wordml" xmlns:w15="http://schemas.microsoft.com/office/word/2012/wordml" xmlns:wpg="http://schemas.microsoft.com/office/word/2010/wordprocessingGroup" xmlns:wpi="http://schemas.microsoft.com/office/word/2010/wordprocessingInk" xmlns:wne="http://schemas.microsoft.com/office/word/2006/wordml" xmlns:wps="http://schemas.microsoft.com/office/word/2010/wordprocessingShape" mc:Ignorable="w14 w15 wp14">
-  <w:abstractNum w:abstractNumId="0" w15:restartNumberingAfterBreak="0">
-    <w:nsid w:val="1B163F82"/>
-    <w:multiLevelType w:val="hybridMultilevel"/>
-    <w:tmpl w:val="45927770"/>
-    <w:lvl w:ilvl="0" w:tplc="04090001">
+<w:numbering xmlns:w="http://schemas.openxmlformats.org/wordprocessingml/2006/main" xmlns:o="urn:schemas-microsoft-com:office:office" xmlns:r="http://schemas.openxmlformats.org/officeDocument/2006/relationships" xmlns:v="urn:schemas-microsoft-com:vml">
+  <w:abstractNum w:abstractNumId="1">
+    <w:lvl w:ilvl="0">
       <w:start w:val="1"/>
       <w:numFmt w:val="bullet"/>
       <w:lvlText w:val=""/>
@@ -1492,10 +1821,10 @@
         <w:ind w:left="1429" w:hanging="360"/>
       </w:pPr>
       <w:rPr>
-        <w:rFonts w:ascii="Symbol" w:hAnsi="Symbol" w:hint="default"/>
+        <w:rFonts w:ascii="Symbol" w:hAnsi="Symbol" w:cs="Symbol" w:hint="default"/>
       </w:rPr>
     </w:lvl>
-    <w:lvl w:ilvl="1" w:tplc="04090003" w:tentative="1">
+    <w:lvl w:ilvl="1">
       <w:start w:val="1"/>
       <w:numFmt w:val="bullet"/>
       <w:lvlText w:val="o"/>
@@ -1507,7 +1836,7 @@
         <w:rFonts w:ascii="Courier New" w:hAnsi="Courier New" w:cs="Courier New" w:hint="default"/>
       </w:rPr>
     </w:lvl>
-    <w:lvl w:ilvl="2" w:tplc="04090005" w:tentative="1">
+    <w:lvl w:ilvl="2">
       <w:start w:val="1"/>
       <w:numFmt w:val="bullet"/>
       <w:lvlText w:val=""/>
@@ -1516,10 +1845,10 @@
         <w:ind w:left="2869" w:hanging="360"/>
       </w:pPr>
       <w:rPr>
-        <w:rFonts w:ascii="Wingdings" w:hAnsi="Wingdings" w:hint="default"/>
+        <w:rFonts w:ascii="Wingdings" w:hAnsi="Wingdings" w:cs="Wingdings" w:hint="default"/>
       </w:rPr>
     </w:lvl>
-    <w:lvl w:ilvl="3" w:tplc="04090001" w:tentative="1">
+    <w:lvl w:ilvl="3">
       <w:start w:val="1"/>
       <w:numFmt w:val="bullet"/>
       <w:lvlText w:val=""/>
@@ -1528,10 +1857,10 @@
         <w:ind w:left="3589" w:hanging="360"/>
       </w:pPr>
       <w:rPr>
-        <w:rFonts w:ascii="Symbol" w:hAnsi="Symbol" w:hint="default"/>
+        <w:rFonts w:ascii="Symbol" w:hAnsi="Symbol" w:cs="Symbol" w:hint="default"/>
       </w:rPr>
     </w:lvl>
-    <w:lvl w:ilvl="4" w:tplc="04090003" w:tentative="1">
+    <w:lvl w:ilvl="4">
       <w:start w:val="1"/>
       <w:numFmt w:val="bullet"/>
       <w:lvlText w:val="o"/>
@@ -1543,7 +1872,7 @@
         <w:rFonts w:ascii="Courier New" w:hAnsi="Courier New" w:cs="Courier New" w:hint="default"/>
       </w:rPr>
     </w:lvl>
-    <w:lvl w:ilvl="5" w:tplc="04090005" w:tentative="1">
+    <w:lvl w:ilvl="5">
       <w:start w:val="1"/>
       <w:numFmt w:val="bullet"/>
       <w:lvlText w:val=""/>
@@ -1552,10 +1881,10 @@
         <w:ind w:left="5029" w:hanging="360"/>
       </w:pPr>
       <w:rPr>
-        <w:rFonts w:ascii="Wingdings" w:hAnsi="Wingdings" w:hint="default"/>
+        <w:rFonts w:ascii="Wingdings" w:hAnsi="Wingdings" w:cs="Wingdings" w:hint="default"/>
       </w:rPr>
     </w:lvl>
-    <w:lvl w:ilvl="6" w:tplc="04090001" w:tentative="1">
+    <w:lvl w:ilvl="6">
       <w:start w:val="1"/>
       <w:numFmt w:val="bullet"/>
       <w:lvlText w:val=""/>
@@ -1564,10 +1893,10 @@
         <w:ind w:left="5749" w:hanging="360"/>
       </w:pPr>
       <w:rPr>
-        <w:rFonts w:ascii="Symbol" w:hAnsi="Symbol" w:hint="default"/>
+        <w:rFonts w:ascii="Symbol" w:hAnsi="Symbol" w:cs="Symbol" w:hint="default"/>
       </w:rPr>
     </w:lvl>
-    <w:lvl w:ilvl="7" w:tplc="04090003" w:tentative="1">
+    <w:lvl w:ilvl="7">
       <w:start w:val="1"/>
       <w:numFmt w:val="bullet"/>
       <w:lvlText w:val="o"/>
@@ -1579,7 +1908,7 @@
         <w:rFonts w:ascii="Courier New" w:hAnsi="Courier New" w:cs="Courier New" w:hint="default"/>
       </w:rPr>
     </w:lvl>
-    <w:lvl w:ilvl="8" w:tplc="04090005" w:tentative="1">
+    <w:lvl w:ilvl="8">
       <w:start w:val="1"/>
       <w:numFmt w:val="bullet"/>
       <w:lvlText w:val=""/>
@@ -1588,15 +1917,12 @@
         <w:ind w:left="7189" w:hanging="360"/>
       </w:pPr>
       <w:rPr>
-        <w:rFonts w:ascii="Wingdings" w:hAnsi="Wingdings" w:hint="default"/>
+        <w:rFonts w:ascii="Wingdings" w:hAnsi="Wingdings" w:cs="Wingdings" w:hint="default"/>
       </w:rPr>
     </w:lvl>
   </w:abstractNum>
-  <w:abstractNum w:abstractNumId="1" w15:restartNumberingAfterBreak="0">
-    <w:nsid w:val="6A371082"/>
-    <w:multiLevelType w:val="hybridMultilevel"/>
-    <w:tmpl w:val="064E5C62"/>
-    <w:lvl w:ilvl="0" w:tplc="04090001">
+  <w:abstractNum w:abstractNumId="2">
+    <w:lvl w:ilvl="0">
       <w:start w:val="1"/>
       <w:numFmt w:val="bullet"/>
       <w:lvlText w:val=""/>
@@ -1605,10 +1931,10 @@
         <w:ind w:left="1429" w:hanging="360"/>
       </w:pPr>
       <w:rPr>
-        <w:rFonts w:ascii="Symbol" w:hAnsi="Symbol" w:hint="default"/>
+        <w:rFonts w:ascii="Symbol" w:hAnsi="Symbol" w:cs="Symbol" w:hint="default"/>
       </w:rPr>
     </w:lvl>
-    <w:lvl w:ilvl="1" w:tplc="04090003" w:tentative="1">
+    <w:lvl w:ilvl="1">
       <w:start w:val="1"/>
       <w:numFmt w:val="bullet"/>
       <w:lvlText w:val="o"/>
@@ -1620,7 +1946,7 @@
         <w:rFonts w:ascii="Courier New" w:hAnsi="Courier New" w:cs="Courier New" w:hint="default"/>
       </w:rPr>
     </w:lvl>
-    <w:lvl w:ilvl="2" w:tplc="04090005" w:tentative="1">
+    <w:lvl w:ilvl="2">
       <w:start w:val="1"/>
       <w:numFmt w:val="bullet"/>
       <w:lvlText w:val=""/>
@@ -1629,10 +1955,10 @@
         <w:ind w:left="2869" w:hanging="360"/>
       </w:pPr>
       <w:rPr>
-        <w:rFonts w:ascii="Wingdings" w:hAnsi="Wingdings" w:hint="default"/>
+        <w:rFonts w:ascii="Wingdings" w:hAnsi="Wingdings" w:cs="Wingdings" w:hint="default"/>
       </w:rPr>
     </w:lvl>
-    <w:lvl w:ilvl="3" w:tplc="04090001" w:tentative="1">
+    <w:lvl w:ilvl="3">
       <w:start w:val="1"/>
       <w:numFmt w:val="bullet"/>
       <w:lvlText w:val=""/>
@@ -1641,10 +1967,10 @@
         <w:ind w:left="3589" w:hanging="360"/>
       </w:pPr>
       <w:rPr>
-        <w:rFonts w:ascii="Symbol" w:hAnsi="Symbol" w:hint="default"/>
+        <w:rFonts w:ascii="Symbol" w:hAnsi="Symbol" w:cs="Symbol" w:hint="default"/>
       </w:rPr>
     </w:lvl>
-    <w:lvl w:ilvl="4" w:tplc="04090003" w:tentative="1">
+    <w:lvl w:ilvl="4">
       <w:start w:val="1"/>
       <w:numFmt w:val="bullet"/>
       <w:lvlText w:val="o"/>
@@ -1656,7 +1982,7 @@
         <w:rFonts w:ascii="Courier New" w:hAnsi="Courier New" w:cs="Courier New" w:hint="default"/>
       </w:rPr>
     </w:lvl>
-    <w:lvl w:ilvl="5" w:tplc="04090005" w:tentative="1">
+    <w:lvl w:ilvl="5">
       <w:start w:val="1"/>
       <w:numFmt w:val="bullet"/>
       <w:lvlText w:val=""/>
@@ -1665,10 +1991,10 @@
         <w:ind w:left="5029" w:hanging="360"/>
       </w:pPr>
       <w:rPr>
-        <w:rFonts w:ascii="Wingdings" w:hAnsi="Wingdings" w:hint="default"/>
+        <w:rFonts w:ascii="Wingdings" w:hAnsi="Wingdings" w:cs="Wingdings" w:hint="default"/>
       </w:rPr>
     </w:lvl>
-    <w:lvl w:ilvl="6" w:tplc="04090001" w:tentative="1">
+    <w:lvl w:ilvl="6">
       <w:start w:val="1"/>
       <w:numFmt w:val="bullet"/>
       <w:lvlText w:val=""/>
@@ -1677,10 +2003,10 @@
         <w:ind w:left="5749" w:hanging="360"/>
       </w:pPr>
       <w:rPr>
-        <w:rFonts w:ascii="Symbol" w:hAnsi="Symbol" w:hint="default"/>
+        <w:rFonts w:ascii="Symbol" w:hAnsi="Symbol" w:cs="Symbol" w:hint="default"/>
       </w:rPr>
     </w:lvl>
-    <w:lvl w:ilvl="7" w:tplc="04090003" w:tentative="1">
+    <w:lvl w:ilvl="7">
       <w:start w:val="1"/>
       <w:numFmt w:val="bullet"/>
       <w:lvlText w:val="o"/>
@@ -1692,7 +2018,7 @@
         <w:rFonts w:ascii="Courier New" w:hAnsi="Courier New" w:cs="Courier New" w:hint="default"/>
       </w:rPr>
     </w:lvl>
-    <w:lvl w:ilvl="8" w:tplc="04090005" w:tentative="1">
+    <w:lvl w:ilvl="8">
       <w:start w:val="1"/>
       <w:numFmt w:val="bullet"/>
       <w:lvlText w:val=""/>
@@ -1701,470 +2027,611 @@
         <w:ind w:left="7189" w:hanging="360"/>
       </w:pPr>
       <w:rPr>
-        <w:rFonts w:ascii="Wingdings" w:hAnsi="Wingdings" w:hint="default"/>
+        <w:rFonts w:ascii="Wingdings" w:hAnsi="Wingdings" w:cs="Wingdings" w:hint="default"/>
       </w:rPr>
+    </w:lvl>
+  </w:abstractNum>
+  <w:abstractNum w:abstractNumId="3">
+    <w:lvl w:ilvl="0">
+      <w:start w:val="1"/>
+      <w:numFmt w:val="none"/>
+      <w:suff w:val="nothing"/>
+      <w:lvlText w:val=""/>
+      <w:lvlJc w:val="left"/>
+      <w:pPr>
+        <w:tabs>
+          <w:tab w:val="num" w:pos="432"/>
+        </w:tabs>
+        <w:ind w:left="432" w:hanging="432"/>
+      </w:pPr>
+    </w:lvl>
+    <w:lvl w:ilvl="1">
+      <w:start w:val="1"/>
+      <w:numFmt w:val="none"/>
+      <w:suff w:val="nothing"/>
+      <w:lvlText w:val=""/>
+      <w:lvlJc w:val="left"/>
+      <w:pPr>
+        <w:tabs>
+          <w:tab w:val="num" w:pos="576"/>
+        </w:tabs>
+        <w:ind w:left="576" w:hanging="576"/>
+      </w:pPr>
+    </w:lvl>
+    <w:lvl w:ilvl="2">
+      <w:start w:val="1"/>
+      <w:numFmt w:val="none"/>
+      <w:suff w:val="nothing"/>
+      <w:lvlText w:val=""/>
+      <w:lvlJc w:val="left"/>
+      <w:pPr>
+        <w:tabs>
+          <w:tab w:val="num" w:pos="720"/>
+        </w:tabs>
+        <w:ind w:left="720" w:hanging="720"/>
+      </w:pPr>
+    </w:lvl>
+    <w:lvl w:ilvl="3">
+      <w:start w:val="1"/>
+      <w:numFmt w:val="none"/>
+      <w:suff w:val="nothing"/>
+      <w:lvlText w:val=""/>
+      <w:lvlJc w:val="left"/>
+      <w:pPr>
+        <w:tabs>
+          <w:tab w:val="num" w:pos="864"/>
+        </w:tabs>
+        <w:ind w:left="864" w:hanging="864"/>
+      </w:pPr>
+    </w:lvl>
+    <w:lvl w:ilvl="4">
+      <w:start w:val="1"/>
+      <w:numFmt w:val="none"/>
+      <w:suff w:val="nothing"/>
+      <w:lvlText w:val=""/>
+      <w:lvlJc w:val="left"/>
+      <w:pPr>
+        <w:tabs>
+          <w:tab w:val="num" w:pos="1008"/>
+        </w:tabs>
+        <w:ind w:left="1008" w:hanging="1008"/>
+      </w:pPr>
+    </w:lvl>
+    <w:lvl w:ilvl="5">
+      <w:start w:val="1"/>
+      <w:numFmt w:val="none"/>
+      <w:suff w:val="nothing"/>
+      <w:lvlText w:val=""/>
+      <w:lvlJc w:val="left"/>
+      <w:pPr>
+        <w:tabs>
+          <w:tab w:val="num" w:pos="1152"/>
+        </w:tabs>
+        <w:ind w:left="1152" w:hanging="1152"/>
+      </w:pPr>
+    </w:lvl>
+    <w:lvl w:ilvl="6">
+      <w:start w:val="1"/>
+      <w:numFmt w:val="none"/>
+      <w:suff w:val="nothing"/>
+      <w:lvlText w:val=""/>
+      <w:lvlJc w:val="left"/>
+      <w:pPr>
+        <w:tabs>
+          <w:tab w:val="num" w:pos="1296"/>
+        </w:tabs>
+        <w:ind w:left="1296" w:hanging="1296"/>
+      </w:pPr>
+    </w:lvl>
+    <w:lvl w:ilvl="7">
+      <w:start w:val="1"/>
+      <w:numFmt w:val="none"/>
+      <w:suff w:val="nothing"/>
+      <w:lvlText w:val=""/>
+      <w:lvlJc w:val="left"/>
+      <w:pPr>
+        <w:tabs>
+          <w:tab w:val="num" w:pos="1440"/>
+        </w:tabs>
+        <w:ind w:left="1440" w:hanging="1440"/>
+      </w:pPr>
+    </w:lvl>
+    <w:lvl w:ilvl="8">
+      <w:start w:val="1"/>
+      <w:numFmt w:val="none"/>
+      <w:suff w:val="nothing"/>
+      <w:lvlText w:val=""/>
+      <w:lvlJc w:val="left"/>
+      <w:pPr>
+        <w:tabs>
+          <w:tab w:val="num" w:pos="1584"/>
+        </w:tabs>
+        <w:ind w:left="1584" w:hanging="1584"/>
+      </w:pPr>
     </w:lvl>
   </w:abstractNum>
   <w:num w:numId="1">
     <w:abstractNumId w:val="1"/>
   </w:num>
   <w:num w:numId="2">
-    <w:abstractNumId w:val="0"/>
+    <w:abstractNumId w:val="2"/>
+  </w:num>
+  <w:num w:numId="3">
+    <w:abstractNumId w:val="3"/>
   </w:num>
 </w:numbering>
 </file>
 
 <file path=word/styles.xml><?xml version="1.0" encoding="utf-8"?>
-<w:styles xmlns:mc="http://schemas.openxmlformats.org/markup-compatibility/2006" xmlns:r="http://schemas.openxmlformats.org/officeDocument/2006/relationships" xmlns:w="http://schemas.openxmlformats.org/wordprocessingml/2006/main" xmlns:w14="http://schemas.microsoft.com/office/word/2010/wordml" xmlns:w15="http://schemas.microsoft.com/office/word/2012/wordml" mc:Ignorable="w14 w15">
+<w:styles xmlns:w="http://schemas.openxmlformats.org/wordprocessingml/2006/main">
   <w:docDefaults>
     <w:rPrDefault>
       <w:rPr>
-        <w:rFonts w:ascii="Liberation Serif" w:eastAsia="Droid Sans Fallback" w:hAnsi="Liberation Serif" w:cs="FreeSans"/>
+        <w:rFonts w:ascii="Liberation Serif" w:hAnsi="Liberation Serif" w:eastAsia="Droid Sans Fallback" w:cs="FreeSans"/>
         <w:sz w:val="24"/>
         <w:szCs w:val="24"/>
         <w:lang w:val="en-US" w:eastAsia="zh-CN" w:bidi="hi-IN"/>
       </w:rPr>
     </w:rPrDefault>
-    <w:pPrDefault/>
+    <w:pPrDefault>
+      <w:pPr/>
+    </w:pPrDefault>
   </w:docDefaults>
-  <w:latentStyles w:defLockedState="0" w:defUIPriority="99" w:defSemiHidden="0" w:defUnhideWhenUsed="0" w:defQFormat="0" w:count="371">
-    <w:lsdException w:name="Normal" w:uiPriority="0" w:qFormat="1"/>
-    <w:lsdException w:name="heading 1" w:uiPriority="9" w:qFormat="1"/>
-    <w:lsdException w:name="heading 2" w:semiHidden="1" w:uiPriority="9" w:unhideWhenUsed="1" w:qFormat="1"/>
-    <w:lsdException w:name="heading 3" w:semiHidden="1" w:uiPriority="9" w:unhideWhenUsed="1" w:qFormat="1"/>
-    <w:lsdException w:name="heading 4" w:semiHidden="1" w:uiPriority="9" w:unhideWhenUsed="1" w:qFormat="1"/>
-    <w:lsdException w:name="heading 5" w:semiHidden="1" w:uiPriority="9" w:unhideWhenUsed="1" w:qFormat="1"/>
-    <w:lsdException w:name="heading 6" w:semiHidden="1" w:uiPriority="9" w:unhideWhenUsed="1" w:qFormat="1"/>
-    <w:lsdException w:name="heading 7" w:semiHidden="1" w:uiPriority="9" w:unhideWhenUsed="1" w:qFormat="1"/>
-    <w:lsdException w:name="heading 8" w:semiHidden="1" w:uiPriority="9" w:unhideWhenUsed="1" w:qFormat="1"/>
-    <w:lsdException w:name="heading 9" w:semiHidden="1" w:uiPriority="9" w:unhideWhenUsed="1" w:qFormat="1"/>
-    <w:lsdException w:name="index 1" w:semiHidden="1" w:unhideWhenUsed="1"/>
-    <w:lsdException w:name="index 2" w:semiHidden="1" w:unhideWhenUsed="1"/>
-    <w:lsdException w:name="index 3" w:semiHidden="1" w:unhideWhenUsed="1"/>
-    <w:lsdException w:name="index 4" w:semiHidden="1" w:unhideWhenUsed="1"/>
-    <w:lsdException w:name="index 5" w:semiHidden="1" w:unhideWhenUsed="1"/>
-    <w:lsdException w:name="index 6" w:semiHidden="1" w:unhideWhenUsed="1"/>
-    <w:lsdException w:name="index 7" w:semiHidden="1" w:unhideWhenUsed="1"/>
-    <w:lsdException w:name="index 8" w:semiHidden="1" w:unhideWhenUsed="1"/>
-    <w:lsdException w:name="index 9" w:semiHidden="1" w:unhideWhenUsed="1"/>
-    <w:lsdException w:name="toc 1" w:semiHidden="1" w:uiPriority="39" w:unhideWhenUsed="1"/>
-    <w:lsdException w:name="toc 2" w:semiHidden="1" w:uiPriority="39" w:unhideWhenUsed="1"/>
-    <w:lsdException w:name="toc 3" w:semiHidden="1" w:uiPriority="39" w:unhideWhenUsed="1"/>
-    <w:lsdException w:name="toc 4" w:semiHidden="1" w:uiPriority="39" w:unhideWhenUsed="1"/>
-    <w:lsdException w:name="toc 5" w:semiHidden="1" w:uiPriority="39" w:unhideWhenUsed="1"/>
-    <w:lsdException w:name="toc 6" w:semiHidden="1" w:uiPriority="39" w:unhideWhenUsed="1"/>
-    <w:lsdException w:name="toc 7" w:semiHidden="1" w:uiPriority="39" w:unhideWhenUsed="1"/>
-    <w:lsdException w:name="toc 8" w:semiHidden="1" w:uiPriority="39" w:unhideWhenUsed="1"/>
-    <w:lsdException w:name="toc 9" w:semiHidden="1" w:uiPriority="39" w:unhideWhenUsed="1"/>
-    <w:lsdException w:name="Normal Indent" w:semiHidden="1" w:unhideWhenUsed="1"/>
-    <w:lsdException w:name="footnote text" w:semiHidden="1" w:unhideWhenUsed="1"/>
-    <w:lsdException w:name="annotation text" w:semiHidden="1" w:unhideWhenUsed="1"/>
-    <w:lsdException w:name="header" w:semiHidden="1" w:unhideWhenUsed="1"/>
-    <w:lsdException w:name="footer" w:semiHidden="1" w:unhideWhenUsed="1"/>
-    <w:lsdException w:name="index heading" w:semiHidden="1" w:unhideWhenUsed="1"/>
-    <w:lsdException w:name="caption" w:semiHidden="1" w:uiPriority="35" w:unhideWhenUsed="1" w:qFormat="1"/>
-    <w:lsdException w:name="table of figures" w:semiHidden="1" w:unhideWhenUsed="1"/>
-    <w:lsdException w:name="envelope address" w:semiHidden="1" w:unhideWhenUsed="1"/>
-    <w:lsdException w:name="envelope return" w:semiHidden="1" w:unhideWhenUsed="1"/>
-    <w:lsdException w:name="footnote reference" w:semiHidden="1" w:unhideWhenUsed="1"/>
-    <w:lsdException w:name="annotation reference" w:semiHidden="1" w:unhideWhenUsed="1"/>
-    <w:lsdException w:name="line number" w:semiHidden="1" w:unhideWhenUsed="1"/>
-    <w:lsdException w:name="page number" w:semiHidden="1" w:unhideWhenUsed="1"/>
-    <w:lsdException w:name="endnote reference" w:semiHidden="1" w:unhideWhenUsed="1"/>
-    <w:lsdException w:name="endnote text" w:semiHidden="1" w:unhideWhenUsed="1"/>
-    <w:lsdException w:name="table of authorities" w:semiHidden="1" w:unhideWhenUsed="1"/>
-    <w:lsdException w:name="macro" w:semiHidden="1" w:unhideWhenUsed="1"/>
-    <w:lsdException w:name="toa heading" w:semiHidden="1" w:unhideWhenUsed="1"/>
-    <w:lsdException w:name="List" w:semiHidden="1" w:unhideWhenUsed="1"/>
-    <w:lsdException w:name="List Bullet" w:semiHidden="1" w:unhideWhenUsed="1"/>
-    <w:lsdException w:name="List Number" w:semiHidden="1" w:unhideWhenUsed="1"/>
-    <w:lsdException w:name="List 2" w:semiHidden="1" w:unhideWhenUsed="1"/>
-    <w:lsdException w:name="List 3" w:semiHidden="1" w:unhideWhenUsed="1"/>
-    <w:lsdException w:name="List 4" w:semiHidden="1" w:unhideWhenUsed="1"/>
-    <w:lsdException w:name="List 5" w:semiHidden="1" w:unhideWhenUsed="1"/>
-    <w:lsdException w:name="List Bullet 2" w:semiHidden="1" w:unhideWhenUsed="1"/>
-    <w:lsdException w:name="List Bullet 3" w:semiHidden="1" w:unhideWhenUsed="1"/>
-    <w:lsdException w:name="List Bullet 4" w:semiHidden="1" w:unhideWhenUsed="1"/>
-    <w:lsdException w:name="List Bullet 5" w:semiHidden="1" w:unhideWhenUsed="1"/>
-    <w:lsdException w:name="List Number 2" w:semiHidden="1" w:unhideWhenUsed="1"/>
-    <w:lsdException w:name="List Number 3" w:semiHidden="1" w:unhideWhenUsed="1"/>
-    <w:lsdException w:name="List Number 4" w:semiHidden="1" w:unhideWhenUsed="1"/>
-    <w:lsdException w:name="List Number 5" w:semiHidden="1" w:unhideWhenUsed="1"/>
-    <w:lsdException w:name="Title" w:uiPriority="10" w:qFormat="1"/>
-    <w:lsdException w:name="Closing" w:semiHidden="1" w:unhideWhenUsed="1"/>
-    <w:lsdException w:name="Signature" w:semiHidden="1" w:unhideWhenUsed="1"/>
-    <w:lsdException w:name="Default Paragraph Font" w:semiHidden="1" w:uiPriority="1" w:unhideWhenUsed="1"/>
-    <w:lsdException w:name="Body Text" w:semiHidden="1" w:unhideWhenUsed="1"/>
-    <w:lsdException w:name="Body Text Indent" w:semiHidden="1" w:unhideWhenUsed="1"/>
-    <w:lsdException w:name="List Continue" w:semiHidden="1" w:unhideWhenUsed="1"/>
-    <w:lsdException w:name="List Continue 2" w:semiHidden="1" w:unhideWhenUsed="1"/>
-    <w:lsdException w:name="List Continue 3" w:semiHidden="1" w:unhideWhenUsed="1"/>
-    <w:lsdException w:name="List Continue 4" w:semiHidden="1" w:unhideWhenUsed="1"/>
-    <w:lsdException w:name="List Continue 5" w:semiHidden="1" w:unhideWhenUsed="1"/>
-    <w:lsdException w:name="Message Header" w:semiHidden="1" w:unhideWhenUsed="1"/>
-    <w:lsdException w:name="Subtitle" w:uiPriority="11" w:qFormat="1"/>
-    <w:lsdException w:name="Salutation" w:semiHidden="1" w:unhideWhenUsed="1"/>
-    <w:lsdException w:name="Date" w:semiHidden="1" w:unhideWhenUsed="1"/>
-    <w:lsdException w:name="Body Text First Indent" w:semiHidden="1" w:unhideWhenUsed="1"/>
-    <w:lsdException w:name="Body Text First Indent 2" w:semiHidden="1" w:unhideWhenUsed="1"/>
-    <w:lsdException w:name="Note Heading" w:semiHidden="1" w:unhideWhenUsed="1"/>
-    <w:lsdException w:name="Body Text 2" w:semiHidden="1" w:unhideWhenUsed="1"/>
-    <w:lsdException w:name="Body Text 3" w:semiHidden="1" w:unhideWhenUsed="1"/>
-    <w:lsdException w:name="Body Text Indent 2" w:semiHidden="1" w:unhideWhenUsed="1"/>
-    <w:lsdException w:name="Body Text Indent 3" w:semiHidden="1" w:unhideWhenUsed="1"/>
-    <w:lsdException w:name="Block Text" w:semiHidden="1" w:unhideWhenUsed="1"/>
-    <w:lsdException w:name="Hyperlink" w:semiHidden="1" w:unhideWhenUsed="1"/>
-    <w:lsdException w:name="FollowedHyperlink" w:semiHidden="1" w:unhideWhenUsed="1"/>
-    <w:lsdException w:name="Strong" w:uiPriority="22" w:qFormat="1"/>
-    <w:lsdException w:name="Emphasis" w:uiPriority="20" w:qFormat="1"/>
-    <w:lsdException w:name="Document Map" w:semiHidden="1" w:unhideWhenUsed="1"/>
-    <w:lsdException w:name="Plain Text" w:semiHidden="1" w:unhideWhenUsed="1"/>
-    <w:lsdException w:name="E-mail Signature" w:semiHidden="1" w:unhideWhenUsed="1"/>
-    <w:lsdException w:name="HTML Top of Form" w:semiHidden="1" w:unhideWhenUsed="1"/>
-    <w:lsdException w:name="HTML Bottom of Form" w:semiHidden="1" w:unhideWhenUsed="1"/>
-    <w:lsdException w:name="Normal (Web)" w:semiHidden="1" w:unhideWhenUsed="1"/>
-    <w:lsdException w:name="HTML Acronym" w:semiHidden="1" w:unhideWhenUsed="1"/>
-    <w:lsdException w:name="HTML Address" w:semiHidden="1" w:unhideWhenUsed="1"/>
-    <w:lsdException w:name="HTML Cite" w:semiHidden="1" w:unhideWhenUsed="1"/>
-    <w:lsdException w:name="HTML Code" w:semiHidden="1" w:unhideWhenUsed="1"/>
-    <w:lsdException w:name="HTML Definition" w:semiHidden="1" w:unhideWhenUsed="1"/>
-    <w:lsdException w:name="HTML Keyboard" w:semiHidden="1" w:unhideWhenUsed="1"/>
-    <w:lsdException w:name="HTML Preformatted" w:semiHidden="1" w:unhideWhenUsed="1"/>
-    <w:lsdException w:name="HTML Sample" w:semiHidden="1" w:unhideWhenUsed="1"/>
-    <w:lsdException w:name="HTML Typewriter" w:semiHidden="1" w:unhideWhenUsed="1"/>
-    <w:lsdException w:name="HTML Variable" w:semiHidden="1" w:unhideWhenUsed="1"/>
-    <w:lsdException w:name="Normal Table" w:semiHidden="1" w:unhideWhenUsed="1"/>
-    <w:lsdException w:name="annotation subject" w:semiHidden="1" w:unhideWhenUsed="1"/>
-    <w:lsdException w:name="No List" w:semiHidden="1" w:unhideWhenUsed="1"/>
-    <w:lsdException w:name="Outline List 1" w:semiHidden="1" w:unhideWhenUsed="1"/>
-    <w:lsdException w:name="Outline List 2" w:semiHidden="1" w:unhideWhenUsed="1"/>
-    <w:lsdException w:name="Outline List 3" w:semiHidden="1" w:unhideWhenUsed="1"/>
-    <w:lsdException w:name="Table Simple 1" w:semiHidden="1" w:unhideWhenUsed="1"/>
-    <w:lsdException w:name="Table Simple 2" w:semiHidden="1" w:unhideWhenUsed="1"/>
-    <w:lsdException w:name="Table Simple 3" w:semiHidden="1" w:unhideWhenUsed="1"/>
-    <w:lsdException w:name="Table Classic 1" w:semiHidden="1" w:unhideWhenUsed="1"/>
-    <w:lsdException w:name="Table Classic 2" w:semiHidden="1" w:unhideWhenUsed="1"/>
-    <w:lsdException w:name="Table Classic 3" w:semiHidden="1" w:unhideWhenUsed="1"/>
-    <w:lsdException w:name="Table Classic 4" w:semiHidden="1" w:unhideWhenUsed="1"/>
-    <w:lsdException w:name="Table Colorful 1" w:semiHidden="1" w:unhideWhenUsed="1"/>
-    <w:lsdException w:name="Table Colorful 2" w:semiHidden="1" w:unhideWhenUsed="1"/>
-    <w:lsdException w:name="Table Colorful 3" w:semiHidden="1" w:unhideWhenUsed="1"/>
-    <w:lsdException w:name="Table Columns 1" w:semiHidden="1" w:unhideWhenUsed="1"/>
-    <w:lsdException w:name="Table Columns 2" w:semiHidden="1" w:unhideWhenUsed="1"/>
-    <w:lsdException w:name="Table Columns 3" w:semiHidden="1" w:unhideWhenUsed="1"/>
-    <w:lsdException w:name="Table Columns 4" w:semiHidden="1" w:unhideWhenUsed="1"/>
-    <w:lsdException w:name="Table Columns 5" w:semiHidden="1" w:unhideWhenUsed="1"/>
-    <w:lsdException w:name="Table Grid 1" w:semiHidden="1" w:unhideWhenUsed="1"/>
-    <w:lsdException w:name="Table Grid 2" w:semiHidden="1" w:unhideWhenUsed="1"/>
-    <w:lsdException w:name="Table Grid 3" w:semiHidden="1" w:unhideWhenUsed="1"/>
-    <w:lsdException w:name="Table Grid 4" w:semiHidden="1" w:unhideWhenUsed="1"/>
-    <w:lsdException w:name="Table Grid 5" w:semiHidden="1" w:unhideWhenUsed="1"/>
-    <w:lsdException w:name="Table Grid 6" w:semiHidden="1" w:unhideWhenUsed="1"/>
-    <w:lsdException w:name="Table Grid 7" w:semiHidden="1" w:unhideWhenUsed="1"/>
-    <w:lsdException w:name="Table Grid 8" w:semiHidden="1" w:unhideWhenUsed="1"/>
-    <w:lsdException w:name="Table List 1" w:semiHidden="1" w:unhideWhenUsed="1"/>
-    <w:lsdException w:name="Table List 2" w:semiHidden="1" w:unhideWhenUsed="1"/>
-    <w:lsdException w:name="Table List 3" w:semiHidden="1" w:unhideWhenUsed="1"/>
-    <w:lsdException w:name="Table List 4" w:semiHidden="1" w:unhideWhenUsed="1"/>
-    <w:lsdException w:name="Table List 5" w:semiHidden="1" w:unhideWhenUsed="1"/>
-    <w:lsdException w:name="Table List 6" w:semiHidden="1" w:unhideWhenUsed="1"/>
-    <w:lsdException w:name="Table List 7" w:semiHidden="1" w:unhideWhenUsed="1"/>
-    <w:lsdException w:name="Table List 8" w:semiHidden="1" w:unhideWhenUsed="1"/>
-    <w:lsdException w:name="Table 3D effects 1" w:semiHidden="1" w:unhideWhenUsed="1"/>
-    <w:lsdException w:name="Table 3D effects 2" w:semiHidden="1" w:unhideWhenUsed="1"/>
-    <w:lsdException w:name="Table 3D effects 3" w:semiHidden="1" w:unhideWhenUsed="1"/>
-    <w:lsdException w:name="Table Contemporary" w:semiHidden="1" w:unhideWhenUsed="1"/>
-    <w:lsdException w:name="Table Elegant" w:semiHidden="1" w:unhideWhenUsed="1"/>
-    <w:lsdException w:name="Table Professional" w:semiHidden="1" w:unhideWhenUsed="1"/>
-    <w:lsdException w:name="Table Subtle 1" w:semiHidden="1" w:unhideWhenUsed="1"/>
-    <w:lsdException w:name="Table Subtle 2" w:semiHidden="1" w:unhideWhenUsed="1"/>
-    <w:lsdException w:name="Table Web 1" w:semiHidden="1" w:unhideWhenUsed="1"/>
-    <w:lsdException w:name="Table Web 2" w:semiHidden="1" w:unhideWhenUsed="1"/>
-    <w:lsdException w:name="Table Web 3" w:semiHidden="1" w:unhideWhenUsed="1"/>
-    <w:lsdException w:name="Balloon Text" w:semiHidden="1" w:unhideWhenUsed="1"/>
-    <w:lsdException w:name="Table Grid" w:uiPriority="39"/>
-    <w:lsdException w:name="Table Theme" w:semiHidden="1" w:unhideWhenUsed="1"/>
-    <w:lsdException w:name="Placeholder Text" w:semiHidden="1"/>
-    <w:lsdException w:name="No Spacing" w:uiPriority="1" w:qFormat="1"/>
-    <w:lsdException w:name="Light Shading" w:uiPriority="60"/>
-    <w:lsdException w:name="Light List" w:uiPriority="61"/>
-    <w:lsdException w:name="Light Grid" w:uiPriority="62"/>
-    <w:lsdException w:name="Medium Shading 1" w:uiPriority="63"/>
-    <w:lsdException w:name="Medium Shading 2" w:uiPriority="64"/>
-    <w:lsdException w:name="Medium List 1" w:uiPriority="65"/>
-    <w:lsdException w:name="Medium List 2" w:uiPriority="66"/>
-    <w:lsdException w:name="Medium Grid 1" w:uiPriority="67"/>
-    <w:lsdException w:name="Medium Grid 2" w:uiPriority="68"/>
-    <w:lsdException w:name="Medium Grid 3" w:uiPriority="69"/>
-    <w:lsdException w:name="Dark List" w:uiPriority="70"/>
-    <w:lsdException w:name="Colorful Shading" w:uiPriority="71"/>
-    <w:lsdException w:name="Colorful List" w:uiPriority="72"/>
-    <w:lsdException w:name="Colorful Grid" w:uiPriority="73"/>
-    <w:lsdException w:name="Light Shading Accent 1" w:uiPriority="60"/>
-    <w:lsdException w:name="Light List Accent 1" w:uiPriority="61"/>
-    <w:lsdException w:name="Light Grid Accent 1" w:uiPriority="62"/>
-    <w:lsdException w:name="Medium Shading 1 Accent 1" w:uiPriority="63"/>
-    <w:lsdException w:name="Medium Shading 2 Accent 1" w:uiPriority="64"/>
-    <w:lsdException w:name="Medium List 1 Accent 1" w:uiPriority="65"/>
-    <w:lsdException w:name="Revision" w:semiHidden="1"/>
-    <w:lsdException w:name="List Paragraph" w:uiPriority="34" w:qFormat="1"/>
-    <w:lsdException w:name="Quote" w:uiPriority="29" w:qFormat="1"/>
-    <w:lsdException w:name="Intense Quote" w:uiPriority="30" w:qFormat="1"/>
-    <w:lsdException w:name="Medium List 2 Accent 1" w:uiPriority="66"/>
-    <w:lsdException w:name="Medium Grid 1 Accent 1" w:uiPriority="67"/>
-    <w:lsdException w:name="Medium Grid 2 Accent 1" w:uiPriority="68"/>
-    <w:lsdException w:name="Medium Grid 3 Accent 1" w:uiPriority="69"/>
-    <w:lsdException w:name="Dark List Accent 1" w:uiPriority="70"/>
-    <w:lsdException w:name="Colorful Shading Accent 1" w:uiPriority="71"/>
-    <w:lsdException w:name="Colorful List Accent 1" w:uiPriority="72"/>
-    <w:lsdException w:name="Colorful Grid Accent 1" w:uiPriority="73"/>
-    <w:lsdException w:name="Light Shading Accent 2" w:uiPriority="60"/>
-    <w:lsdException w:name="Light List Accent 2" w:uiPriority="61"/>
-    <w:lsdException w:name="Light Grid Accent 2" w:uiPriority="62"/>
-    <w:lsdException w:name="Medium Shading 1 Accent 2" w:uiPriority="63"/>
-    <w:lsdException w:name="Medium Shading 2 Accent 2" w:uiPriority="64"/>
-    <w:lsdException w:name="Medium List 1 Accent 2" w:uiPriority="65"/>
-    <w:lsdException w:name="Medium List 2 Accent 2" w:uiPriority="66"/>
-    <w:lsdException w:name="Medium Grid 1 Accent 2" w:uiPriority="67"/>
-    <w:lsdException w:name="Medium Grid 2 Accent 2" w:uiPriority="68"/>
-    <w:lsdException w:name="Medium Grid 3 Accent 2" w:uiPriority="69"/>
-    <w:lsdException w:name="Dark List Accent 2" w:uiPriority="70"/>
-    <w:lsdException w:name="Colorful Shading Accent 2" w:uiPriority="71"/>
-    <w:lsdException w:name="Colorful List Accent 2" w:uiPriority="72"/>
-    <w:lsdException w:name="Colorful Grid Accent 2" w:uiPriority="73"/>
-    <w:lsdException w:name="Light Shading Accent 3" w:uiPriority="60"/>
-    <w:lsdException w:name="Light List Accent 3" w:uiPriority="61"/>
-    <w:lsdException w:name="Light Grid Accent 3" w:uiPriority="62"/>
-    <w:lsdException w:name="Medium Shading 1 Accent 3" w:uiPriority="63"/>
-    <w:lsdException w:name="Medium Shading 2 Accent 3" w:uiPriority="64"/>
-    <w:lsdException w:name="Medium List 1 Accent 3" w:uiPriority="65"/>
-    <w:lsdException w:name="Medium List 2 Accent 3" w:uiPriority="66"/>
-    <w:lsdException w:name="Medium Grid 1 Accent 3" w:uiPriority="67"/>
-    <w:lsdException w:name="Medium Grid 2 Accent 3" w:uiPriority="68"/>
-    <w:lsdException w:name="Medium Grid 3 Accent 3" w:uiPriority="69"/>
-    <w:lsdException w:name="Dark List Accent 3" w:uiPriority="70"/>
-    <w:lsdException w:name="Colorful Shading Accent 3" w:uiPriority="71"/>
-    <w:lsdException w:name="Colorful List Accent 3" w:uiPriority="72"/>
-    <w:lsdException w:name="Colorful Grid Accent 3" w:uiPriority="73"/>
-    <w:lsdException w:name="Light Shading Accent 4" w:uiPriority="60"/>
-    <w:lsdException w:name="Light List Accent 4" w:uiPriority="61"/>
-    <w:lsdException w:name="Light Grid Accent 4" w:uiPriority="62"/>
-    <w:lsdException w:name="Medium Shading 1 Accent 4" w:uiPriority="63"/>
-    <w:lsdException w:name="Medium Shading 2 Accent 4" w:uiPriority="64"/>
-    <w:lsdException w:name="Medium List 1 Accent 4" w:uiPriority="65"/>
-    <w:lsdException w:name="Medium List 2 Accent 4" w:uiPriority="66"/>
-    <w:lsdException w:name="Medium Grid 1 Accent 4" w:uiPriority="67"/>
-    <w:lsdException w:name="Medium Grid 2 Accent 4" w:uiPriority="68"/>
-    <w:lsdException w:name="Medium Grid 3 Accent 4" w:uiPriority="69"/>
-    <w:lsdException w:name="Dark List Accent 4" w:uiPriority="70"/>
-    <w:lsdException w:name="Colorful Shading Accent 4" w:uiPriority="71"/>
-    <w:lsdException w:name="Colorful List Accent 4" w:uiPriority="72"/>
-    <w:lsdException w:name="Colorful Grid Accent 4" w:uiPriority="73"/>
-    <w:lsdException w:name="Light Shading Accent 5" w:uiPriority="60"/>
-    <w:lsdException w:name="Light List Accent 5" w:uiPriority="61"/>
-    <w:lsdException w:name="Light Grid Accent 5" w:uiPriority="62"/>
-    <w:lsdException w:name="Medium Shading 1 Accent 5" w:uiPriority="63"/>
-    <w:lsdException w:name="Medium Shading 2 Accent 5" w:uiPriority="64"/>
-    <w:lsdException w:name="Medium List 1 Accent 5" w:uiPriority="65"/>
-    <w:lsdException w:name="Medium List 2 Accent 5" w:uiPriority="66"/>
-    <w:lsdException w:name="Medium Grid 1 Accent 5" w:uiPriority="67"/>
-    <w:lsdException w:name="Medium Grid 2 Accent 5" w:uiPriority="68"/>
-    <w:lsdException w:name="Medium Grid 3 Accent 5" w:uiPriority="69"/>
-    <w:lsdException w:name="Dark List Accent 5" w:uiPriority="70"/>
-    <w:lsdException w:name="Colorful Shading Accent 5" w:uiPriority="71"/>
-    <w:lsdException w:name="Colorful List Accent 5" w:uiPriority="72"/>
-    <w:lsdException w:name="Colorful Grid Accent 5" w:uiPriority="73"/>
-    <w:lsdException w:name="Light Shading Accent 6" w:uiPriority="60"/>
-    <w:lsdException w:name="Light List Accent 6" w:uiPriority="61"/>
-    <w:lsdException w:name="Light Grid Accent 6" w:uiPriority="62"/>
-    <w:lsdException w:name="Medium Shading 1 Accent 6" w:uiPriority="63"/>
-    <w:lsdException w:name="Medium Shading 2 Accent 6" w:uiPriority="64"/>
-    <w:lsdException w:name="Medium List 1 Accent 6" w:uiPriority="65"/>
-    <w:lsdException w:name="Medium List 2 Accent 6" w:uiPriority="66"/>
-    <w:lsdException w:name="Medium Grid 1 Accent 6" w:uiPriority="67"/>
-    <w:lsdException w:name="Medium Grid 2 Accent 6" w:uiPriority="68"/>
-    <w:lsdException w:name="Medium Grid 3 Accent 6" w:uiPriority="69"/>
-    <w:lsdException w:name="Dark List Accent 6" w:uiPriority="70"/>
-    <w:lsdException w:name="Colorful Shading Accent 6" w:uiPriority="71"/>
-    <w:lsdException w:name="Colorful List Accent 6" w:uiPriority="72"/>
-    <w:lsdException w:name="Colorful Grid Accent 6" w:uiPriority="73"/>
-    <w:lsdException w:name="Subtle Emphasis" w:uiPriority="19" w:qFormat="1"/>
-    <w:lsdException w:name="Intense Emphasis" w:uiPriority="21" w:qFormat="1"/>
-    <w:lsdException w:name="Subtle Reference" w:uiPriority="31" w:qFormat="1"/>
-    <w:lsdException w:name="Intense Reference" w:uiPriority="32" w:qFormat="1"/>
-    <w:lsdException w:name="Book Title" w:uiPriority="33" w:qFormat="1"/>
-    <w:lsdException w:name="Bibliography" w:semiHidden="1" w:uiPriority="37" w:unhideWhenUsed="1"/>
-    <w:lsdException w:name="TOC Heading" w:semiHidden="1" w:uiPriority="39" w:unhideWhenUsed="1" w:qFormat="1"/>
-    <w:lsdException w:name="Plain Table 1" w:uiPriority="41"/>
-    <w:lsdException w:name="Plain Table 2" w:uiPriority="42"/>
-    <w:lsdException w:name="Plain Table 3" w:uiPriority="43"/>
-    <w:lsdException w:name="Plain Table 4" w:uiPriority="44"/>
-    <w:lsdException w:name="Plain Table 5" w:uiPriority="45"/>
-    <w:lsdException w:name="Grid Table Light" w:uiPriority="40"/>
-    <w:lsdException w:name="Grid Table 1 Light" w:uiPriority="46"/>
-    <w:lsdException w:name="Grid Table 2" w:uiPriority="47"/>
-    <w:lsdException w:name="Grid Table 3" w:uiPriority="48"/>
-    <w:lsdException w:name="Grid Table 4" w:uiPriority="49"/>
-    <w:lsdException w:name="Grid Table 5 Dark" w:uiPriority="50"/>
-    <w:lsdException w:name="Grid Table 6 Colorful" w:uiPriority="51"/>
-    <w:lsdException w:name="Grid Table 7 Colorful" w:uiPriority="52"/>
-    <w:lsdException w:name="Grid Table 1 Light Accent 1" w:uiPriority="46"/>
-    <w:lsdException w:name="Grid Table 2 Accent 1" w:uiPriority="47"/>
-    <w:lsdException w:name="Grid Table 3 Accent 1" w:uiPriority="48"/>
-    <w:lsdException w:name="Grid Table 4 Accent 1" w:uiPriority="49"/>
-    <w:lsdException w:name="Grid Table 5 Dark Accent 1" w:uiPriority="50"/>
-    <w:lsdException w:name="Grid Table 6 Colorful Accent 1" w:uiPriority="51"/>
-    <w:lsdException w:name="Grid Table 7 Colorful Accent 1" w:uiPriority="52"/>
-    <w:lsdException w:name="Grid Table 1 Light Accent 2" w:uiPriority="46"/>
-    <w:lsdException w:name="Grid Table 2 Accent 2" w:uiPriority="47"/>
-    <w:lsdException w:name="Grid Table 3 Accent 2" w:uiPriority="48"/>
-    <w:lsdException w:name="Grid Table 4 Accent 2" w:uiPriority="49"/>
-    <w:lsdException w:name="Grid Table 5 Dark Accent 2" w:uiPriority="50"/>
-    <w:lsdException w:name="Grid Table 6 Colorful Accent 2" w:uiPriority="51"/>
-    <w:lsdException w:name="Grid Table 7 Colorful Accent 2" w:uiPriority="52"/>
-    <w:lsdException w:name="Grid Table 1 Light Accent 3" w:uiPriority="46"/>
-    <w:lsdException w:name="Grid Table 2 Accent 3" w:uiPriority="47"/>
-    <w:lsdException w:name="Grid Table 3 Accent 3" w:uiPriority="48"/>
-    <w:lsdException w:name="Grid Table 4 Accent 3" w:uiPriority="49"/>
-    <w:lsdException w:name="Grid Table 5 Dark Accent 3" w:uiPriority="50"/>
-    <w:lsdException w:name="Grid Table 6 Colorful Accent 3" w:uiPriority="51"/>
-    <w:lsdException w:name="Grid Table 7 Colorful Accent 3" w:uiPriority="52"/>
-    <w:lsdException w:name="Grid Table 1 Light Accent 4" w:uiPriority="46"/>
-    <w:lsdException w:name="Grid Table 2 Accent 4" w:uiPriority="47"/>
-    <w:lsdException w:name="Grid Table 3 Accent 4" w:uiPriority="48"/>
-    <w:lsdException w:name="Grid Table 4 Accent 4" w:uiPriority="49"/>
-    <w:lsdException w:name="Grid Table 5 Dark Accent 4" w:uiPriority="50"/>
-    <w:lsdException w:name="Grid Table 6 Colorful Accent 4" w:uiPriority="51"/>
-    <w:lsdException w:name="Grid Table 7 Colorful Accent 4" w:uiPriority="52"/>
-    <w:lsdException w:name="Grid Table 1 Light Accent 5" w:uiPriority="46"/>
-    <w:lsdException w:name="Grid Table 2 Accent 5" w:uiPriority="47"/>
-    <w:lsdException w:name="Grid Table 3 Accent 5" w:uiPriority="48"/>
-    <w:lsdException w:name="Grid Table 4 Accent 5" w:uiPriority="49"/>
-    <w:lsdException w:name="Grid Table 5 Dark Accent 5" w:uiPriority="50"/>
-    <w:lsdException w:name="Grid Table 6 Colorful Accent 5" w:uiPriority="51"/>
-    <w:lsdException w:name="Grid Table 7 Colorful Accent 5" w:uiPriority="52"/>
-    <w:lsdException w:name="Grid Table 1 Light Accent 6" w:uiPriority="46"/>
-    <w:lsdException w:name="Grid Table 2 Accent 6" w:uiPriority="47"/>
-    <w:lsdException w:name="Grid Table 3 Accent 6" w:uiPriority="48"/>
-    <w:lsdException w:name="Grid Table 4 Accent 6" w:uiPriority="49"/>
-    <w:lsdException w:name="Grid Table 5 Dark Accent 6" w:uiPriority="50"/>
-    <w:lsdException w:name="Grid Table 6 Colorful Accent 6" w:uiPriority="51"/>
-    <w:lsdException w:name="Grid Table 7 Colorful Accent 6" w:uiPriority="52"/>
-    <w:lsdException w:name="List Table 1 Light" w:uiPriority="46"/>
-    <w:lsdException w:name="List Table 2" w:uiPriority="47"/>
-    <w:lsdException w:name="List Table 3" w:uiPriority="48"/>
-    <w:lsdException w:name="List Table 4" w:uiPriority="49"/>
-    <w:lsdException w:name="List Table 5 Dark" w:uiPriority="50"/>
-    <w:lsdException w:name="List Table 6 Colorful" w:uiPriority="51"/>
-    <w:lsdException w:name="List Table 7 Colorful" w:uiPriority="52"/>
-    <w:lsdException w:name="List Table 1 Light Accent 1" w:uiPriority="46"/>
-    <w:lsdException w:name="List Table 2 Accent 1" w:uiPriority="47"/>
-    <w:lsdException w:name="List Table 3 Accent 1" w:uiPriority="48"/>
-    <w:lsdException w:name="List Table 4 Accent 1" w:uiPriority="49"/>
-    <w:lsdException w:name="List Table 5 Dark Accent 1" w:uiPriority="50"/>
-    <w:lsdException w:name="List Table 6 Colorful Accent 1" w:uiPriority="51"/>
-    <w:lsdException w:name="List Table 7 Colorful Accent 1" w:uiPriority="52"/>
-    <w:lsdException w:name="List Table 1 Light Accent 2" w:uiPriority="46"/>
-    <w:lsdException w:name="List Table 2 Accent 2" w:uiPriority="47"/>
-    <w:lsdException w:name="List Table 3 Accent 2" w:uiPriority="48"/>
-    <w:lsdException w:name="List Table 4 Accent 2" w:uiPriority="49"/>
-    <w:lsdException w:name="List Table 5 Dark Accent 2" w:uiPriority="50"/>
-    <w:lsdException w:name="List Table 6 Colorful Accent 2" w:uiPriority="51"/>
-    <w:lsdException w:name="List Table 7 Colorful Accent 2" w:uiPriority="52"/>
-    <w:lsdException w:name="List Table 1 Light Accent 3" w:uiPriority="46"/>
-    <w:lsdException w:name="List Table 2 Accent 3" w:uiPriority="47"/>
-    <w:lsdException w:name="List Table 3 Accent 3" w:uiPriority="48"/>
-    <w:lsdException w:name="List Table 4 Accent 3" w:uiPriority="49"/>
-    <w:lsdException w:name="List Table 5 Dark Accent 3" w:uiPriority="50"/>
-    <w:lsdException w:name="List Table 6 Colorful Accent 3" w:uiPriority="51"/>
-    <w:lsdException w:name="List Table 7 Colorful Accent 3" w:uiPriority="52"/>
-    <w:lsdException w:name="List Table 1 Light Accent 4" w:uiPriority="46"/>
-    <w:lsdException w:name="List Table 2 Accent 4" w:uiPriority="47"/>
-    <w:lsdException w:name="List Table 3 Accent 4" w:uiPriority="48"/>
-    <w:lsdException w:name="List Table 4 Accent 4" w:uiPriority="49"/>
-    <w:lsdException w:name="List Table 5 Dark Accent 4" w:uiPriority="50"/>
-    <w:lsdException w:name="List Table 6 Colorful Accent 4" w:uiPriority="51"/>
-    <w:lsdException w:name="List Table 7 Colorful Accent 4" w:uiPriority="52"/>
-    <w:lsdException w:name="List Table 1 Light Accent 5" w:uiPriority="46"/>
-    <w:lsdException w:name="List Table 2 Accent 5" w:uiPriority="47"/>
-    <w:lsdException w:name="List Table 3 Accent 5" w:uiPriority="48"/>
-    <w:lsdException w:name="List Table 4 Accent 5" w:uiPriority="49"/>
-    <w:lsdException w:name="List Table 5 Dark Accent 5" w:uiPriority="50"/>
-    <w:lsdException w:name="List Table 6 Colorful Accent 5" w:uiPriority="51"/>
-    <w:lsdException w:name="List Table 7 Colorful Accent 5" w:uiPriority="52"/>
-    <w:lsdException w:name="List Table 1 Light Accent 6" w:uiPriority="46"/>
-    <w:lsdException w:name="List Table 2 Accent 6" w:uiPriority="47"/>
-    <w:lsdException w:name="List Table 3 Accent 6" w:uiPriority="48"/>
-    <w:lsdException w:name="List Table 4 Accent 6" w:uiPriority="49"/>
-    <w:lsdException w:name="List Table 5 Dark Accent 6" w:uiPriority="50"/>
-    <w:lsdException w:name="List Table 6 Colorful Accent 6" w:uiPriority="51"/>
-    <w:lsdException w:name="List Table 7 Colorful Accent 6" w:uiPriority="52"/>
+  <w:latentStyles w:count="371" w:defQFormat="0" w:defUnhideWhenUsed="0" w:defSemiHidden="0" w:defUIPriority="99" w:defLockedState="0">
+    <w:lsdException w:qFormat="1" w:uiPriority="0" w:name="Normal"/>
+    <w:lsdException w:qFormat="1" w:uiPriority="9" w:name="heading 1"/>
+    <w:lsdException w:qFormat="1" w:semiHidden="1" w:uiPriority="9" w:unhideWhenUsed="1" w:name="heading 2"/>
+    <w:lsdException w:qFormat="1" w:semiHidden="1" w:uiPriority="9" w:unhideWhenUsed="1" w:name="heading 3"/>
+    <w:lsdException w:qFormat="1" w:semiHidden="1" w:uiPriority="9" w:unhideWhenUsed="1" w:name="heading 4"/>
+    <w:lsdException w:qFormat="1" w:semiHidden="1" w:uiPriority="9" w:unhideWhenUsed="1" w:name="heading 5"/>
+    <w:lsdException w:qFormat="1" w:semiHidden="1" w:uiPriority="9" w:unhideWhenUsed="1" w:name="heading 6"/>
+    <w:lsdException w:qFormat="1" w:semiHidden="1" w:uiPriority="9" w:unhideWhenUsed="1" w:name="heading 7"/>
+    <w:lsdException w:qFormat="1" w:semiHidden="1" w:uiPriority="9" w:unhideWhenUsed="1" w:name="heading 8"/>
+    <w:lsdException w:qFormat="1" w:semiHidden="1" w:uiPriority="9" w:unhideWhenUsed="1" w:name="heading 9"/>
+    <w:lsdException w:semiHidden="1" w:unhideWhenUsed="1" w:name="index 1"/>
+    <w:lsdException w:semiHidden="1" w:unhideWhenUsed="1" w:name="index 2"/>
+    <w:lsdException w:semiHidden="1" w:unhideWhenUsed="1" w:name="index 3"/>
+    <w:lsdException w:semiHidden="1" w:unhideWhenUsed="1" w:name="index 4"/>
+    <w:lsdException w:semiHidden="1" w:unhideWhenUsed="1" w:name="index 5"/>
+    <w:lsdException w:semiHidden="1" w:unhideWhenUsed="1" w:name="index 6"/>
+    <w:lsdException w:semiHidden="1" w:unhideWhenUsed="1" w:name="index 7"/>
+    <w:lsdException w:semiHidden="1" w:unhideWhenUsed="1" w:name="index 8"/>
+    <w:lsdException w:semiHidden="1" w:unhideWhenUsed="1" w:name="index 9"/>
+    <w:lsdException w:semiHidden="1" w:uiPriority="39" w:unhideWhenUsed="1" w:name="toc 1"/>
+    <w:lsdException w:semiHidden="1" w:uiPriority="39" w:unhideWhenUsed="1" w:name="toc 2"/>
+    <w:lsdException w:semiHidden="1" w:uiPriority="39" w:unhideWhenUsed="1" w:name="toc 3"/>
+    <w:lsdException w:semiHidden="1" w:uiPriority="39" w:unhideWhenUsed="1" w:name="toc 4"/>
+    <w:lsdException w:semiHidden="1" w:uiPriority="39" w:unhideWhenUsed="1" w:name="toc 5"/>
+    <w:lsdException w:semiHidden="1" w:uiPriority="39" w:unhideWhenUsed="1" w:name="toc 6"/>
+    <w:lsdException w:semiHidden="1" w:uiPriority="39" w:unhideWhenUsed="1" w:name="toc 7"/>
+    <w:lsdException w:semiHidden="1" w:uiPriority="39" w:unhideWhenUsed="1" w:name="toc 8"/>
+    <w:lsdException w:semiHidden="1" w:uiPriority="39" w:unhideWhenUsed="1" w:name="toc 9"/>
+    <w:lsdException w:semiHidden="1" w:unhideWhenUsed="1" w:name="Normal Indent"/>
+    <w:lsdException w:semiHidden="1" w:unhideWhenUsed="1" w:name="footnote text"/>
+    <w:lsdException w:semiHidden="1" w:unhideWhenUsed="1" w:name="annotation text"/>
+    <w:lsdException w:semiHidden="1" w:unhideWhenUsed="1" w:name="header"/>
+    <w:lsdException w:semiHidden="1" w:unhideWhenUsed="1" w:name="footer"/>
+    <w:lsdException w:semiHidden="1" w:unhideWhenUsed="1" w:name="index heading"/>
+    <w:lsdException w:qFormat="1" w:semiHidden="1" w:uiPriority="35" w:unhideWhenUsed="1" w:name="caption"/>
+    <w:lsdException w:semiHidden="1" w:unhideWhenUsed="1" w:name="table of figures"/>
+    <w:lsdException w:semiHidden="1" w:unhideWhenUsed="1" w:name="envelope address"/>
+    <w:lsdException w:semiHidden="1" w:unhideWhenUsed="1" w:name="envelope return"/>
+    <w:lsdException w:semiHidden="1" w:unhideWhenUsed="1" w:name="footnote reference"/>
+    <w:lsdException w:semiHidden="1" w:unhideWhenUsed="1" w:name="annotation reference"/>
+    <w:lsdException w:semiHidden="1" w:unhideWhenUsed="1" w:name="line number"/>
+    <w:lsdException w:semiHidden="1" w:unhideWhenUsed="1" w:name="page number"/>
+    <w:lsdException w:semiHidden="1" w:unhideWhenUsed="1" w:name="endnote reference"/>
+    <w:lsdException w:semiHidden="1" w:unhideWhenUsed="1" w:name="endnote text"/>
+    <w:lsdException w:semiHidden="1" w:unhideWhenUsed="1" w:name="table of authorities"/>
+    <w:lsdException w:semiHidden="1" w:unhideWhenUsed="1" w:name="macro"/>
+    <w:lsdException w:semiHidden="1" w:unhideWhenUsed="1" w:name="toa heading"/>
+    <w:lsdException w:semiHidden="1" w:unhideWhenUsed="1" w:name="List"/>
+    <w:lsdException w:semiHidden="1" w:unhideWhenUsed="1" w:name="List Bullet"/>
+    <w:lsdException w:semiHidden="1" w:unhideWhenUsed="1" w:name="List Number"/>
+    <w:lsdException w:semiHidden="1" w:unhideWhenUsed="1" w:name="List 2"/>
+    <w:lsdException w:semiHidden="1" w:unhideWhenUsed="1" w:name="List 3"/>
+    <w:lsdException w:semiHidden="1" w:unhideWhenUsed="1" w:name="List 4"/>
+    <w:lsdException w:semiHidden="1" w:unhideWhenUsed="1" w:name="List 5"/>
+    <w:lsdException w:semiHidden="1" w:unhideWhenUsed="1" w:name="List Bullet 2"/>
+    <w:lsdException w:semiHidden="1" w:unhideWhenUsed="1" w:name="List Bullet 3"/>
+    <w:lsdException w:semiHidden="1" w:unhideWhenUsed="1" w:name="List Bullet 4"/>
+    <w:lsdException w:semiHidden="1" w:unhideWhenUsed="1" w:name="List Bullet 5"/>
+    <w:lsdException w:semiHidden="1" w:unhideWhenUsed="1" w:name="List Number 2"/>
+    <w:lsdException w:semiHidden="1" w:unhideWhenUsed="1" w:name="List Number 3"/>
+    <w:lsdException w:semiHidden="1" w:unhideWhenUsed="1" w:name="List Number 4"/>
+    <w:lsdException w:semiHidden="1" w:unhideWhenUsed="1" w:name="List Number 5"/>
+    <w:lsdException w:qFormat="1" w:uiPriority="10" w:name="Title"/>
+    <w:lsdException w:semiHidden="1" w:unhideWhenUsed="1" w:name="Closing"/>
+    <w:lsdException w:semiHidden="1" w:unhideWhenUsed="1" w:name="Signature"/>
+    <w:lsdException w:semiHidden="1" w:uiPriority="1" w:unhideWhenUsed="1" w:name="Default Paragraph Font"/>
+    <w:lsdException w:semiHidden="1" w:unhideWhenUsed="1" w:name="Body Text"/>
+    <w:lsdException w:semiHidden="1" w:unhideWhenUsed="1" w:name="Body Text Indent"/>
+    <w:lsdException w:semiHidden="1" w:unhideWhenUsed="1" w:name="List Continue"/>
+    <w:lsdException w:semiHidden="1" w:unhideWhenUsed="1" w:name="List Continue 2"/>
+    <w:lsdException w:semiHidden="1" w:unhideWhenUsed="1" w:name="List Continue 3"/>
+    <w:lsdException w:semiHidden="1" w:unhideWhenUsed="1" w:name="List Continue 4"/>
+    <w:lsdException w:semiHidden="1" w:unhideWhenUsed="1" w:name="List Continue 5"/>
+    <w:lsdException w:semiHidden="1" w:unhideWhenUsed="1" w:name="Message Header"/>
+    <w:lsdException w:qFormat="1" w:uiPriority="11" w:name="Subtitle"/>
+    <w:lsdException w:semiHidden="1" w:unhideWhenUsed="1" w:name="Salutation"/>
+    <w:lsdException w:semiHidden="1" w:unhideWhenUsed="1" w:name="Date"/>
+    <w:lsdException w:semiHidden="1" w:unhideWhenUsed="1" w:name="Body Text First Indent"/>
+    <w:lsdException w:semiHidden="1" w:unhideWhenUsed="1" w:name="Body Text First Indent 2"/>
+    <w:lsdException w:semiHidden="1" w:unhideWhenUsed="1" w:name="Note Heading"/>
+    <w:lsdException w:semiHidden="1" w:unhideWhenUsed="1" w:name="Body Text 2"/>
+    <w:lsdException w:semiHidden="1" w:unhideWhenUsed="1" w:name="Body Text 3"/>
+    <w:lsdException w:semiHidden="1" w:unhideWhenUsed="1" w:name="Body Text Indent 2"/>
+    <w:lsdException w:semiHidden="1" w:unhideWhenUsed="1" w:name="Body Text Indent 3"/>
+    <w:lsdException w:semiHidden="1" w:unhideWhenUsed="1" w:name="Block Text"/>
+    <w:lsdException w:semiHidden="1" w:unhideWhenUsed="1" w:name="Hyperlink"/>
+    <w:lsdException w:semiHidden="1" w:unhideWhenUsed="1" w:name="FollowedHyperlink"/>
+    <w:lsdException w:qFormat="1" w:uiPriority="22" w:name="Strong"/>
+    <w:lsdException w:qFormat="1" w:uiPriority="20" w:name="Emphasis"/>
+    <w:lsdException w:semiHidden="1" w:unhideWhenUsed="1" w:name="Document Map"/>
+    <w:lsdException w:semiHidden="1" w:unhideWhenUsed="1" w:name="Plain Text"/>
+    <w:lsdException w:semiHidden="1" w:unhideWhenUsed="1" w:name="E-mail Signature"/>
+    <w:lsdException w:semiHidden="1" w:unhideWhenUsed="1" w:name="HTML Top of Form"/>
+    <w:lsdException w:semiHidden="1" w:unhideWhenUsed="1" w:name="HTML Bottom of Form"/>
+    <w:lsdException w:semiHidden="1" w:unhideWhenUsed="1" w:name="Normal (Web)"/>
+    <w:lsdException w:semiHidden="1" w:unhideWhenUsed="1" w:name="HTML Acronym"/>
+    <w:lsdException w:semiHidden="1" w:unhideWhenUsed="1" w:name="HTML Address"/>
+    <w:lsdException w:semiHidden="1" w:unhideWhenUsed="1" w:name="HTML Cite"/>
+    <w:lsdException w:semiHidden="1" w:unhideWhenUsed="1" w:name="HTML Code"/>
+    <w:lsdException w:semiHidden="1" w:unhideWhenUsed="1" w:name="HTML Definition"/>
+    <w:lsdException w:semiHidden="1" w:unhideWhenUsed="1" w:name="HTML Keyboard"/>
+    <w:lsdException w:semiHidden="1" w:unhideWhenUsed="1" w:name="HTML Preformatted"/>
+    <w:lsdException w:semiHidden="1" w:unhideWhenUsed="1" w:name="HTML Sample"/>
+    <w:lsdException w:semiHidden="1" w:unhideWhenUsed="1" w:name="HTML Typewriter"/>
+    <w:lsdException w:semiHidden="1" w:unhideWhenUsed="1" w:name="HTML Variable"/>
+    <w:lsdException w:semiHidden="1" w:unhideWhenUsed="1" w:name="Normal Table"/>
+    <w:lsdException w:semiHidden="1" w:unhideWhenUsed="1" w:name="annotation subject"/>
+    <w:lsdException w:semiHidden="1" w:unhideWhenUsed="1" w:name="No List"/>
+    <w:lsdException w:semiHidden="1" w:unhideWhenUsed="1" w:name="Outline List 1"/>
+    <w:lsdException w:semiHidden="1" w:unhideWhenUsed="1" w:name="Outline List 2"/>
+    <w:lsdException w:semiHidden="1" w:unhideWhenUsed="1" w:name="Outline List 3"/>
+    <w:lsdException w:semiHidden="1" w:unhideWhenUsed="1" w:name="Table Simple 1"/>
+    <w:lsdException w:semiHidden="1" w:unhideWhenUsed="1" w:name="Table Simple 2"/>
+    <w:lsdException w:semiHidden="1" w:unhideWhenUsed="1" w:name="Table Simple 3"/>
+    <w:lsdException w:semiHidden="1" w:unhideWhenUsed="1" w:name="Table Classic 1"/>
+    <w:lsdException w:semiHidden="1" w:unhideWhenUsed="1" w:name="Table Classic 2"/>
+    <w:lsdException w:semiHidden="1" w:unhideWhenUsed="1" w:name="Table Classic 3"/>
+    <w:lsdException w:semiHidden="1" w:unhideWhenUsed="1" w:name="Table Classic 4"/>
+    <w:lsdException w:semiHidden="1" w:unhideWhenUsed="1" w:name="Table Colorful 1"/>
+    <w:lsdException w:semiHidden="1" w:unhideWhenUsed="1" w:name="Table Colorful 2"/>
+    <w:lsdException w:semiHidden="1" w:unhideWhenUsed="1" w:name="Table Colorful 3"/>
+    <w:lsdException w:semiHidden="1" w:unhideWhenUsed="1" w:name="Table Columns 1"/>
+    <w:lsdException w:semiHidden="1" w:unhideWhenUsed="1" w:name="Table Columns 2"/>
+    <w:lsdException w:semiHidden="1" w:unhideWhenUsed="1" w:name="Table Columns 3"/>
+    <w:lsdException w:semiHidden="1" w:unhideWhenUsed="1" w:name="Table Columns 4"/>
+    <w:lsdException w:semiHidden="1" w:unhideWhenUsed="1" w:name="Table Columns 5"/>
+    <w:lsdException w:semiHidden="1" w:unhideWhenUsed="1" w:name="Table Grid 1"/>
+    <w:lsdException w:semiHidden="1" w:unhideWhenUsed="1" w:name="Table Grid 2"/>
+    <w:lsdException w:semiHidden="1" w:unhideWhenUsed="1" w:name="Table Grid 3"/>
+    <w:lsdException w:semiHidden="1" w:unhideWhenUsed="1" w:name="Table Grid 4"/>
+    <w:lsdException w:semiHidden="1" w:unhideWhenUsed="1" w:name="Table Grid 5"/>
+    <w:lsdException w:semiHidden="1" w:unhideWhenUsed="1" w:name="Table Grid 6"/>
+    <w:lsdException w:semiHidden="1" w:unhideWhenUsed="1" w:name="Table Grid 7"/>
+    <w:lsdException w:semiHidden="1" w:unhideWhenUsed="1" w:name="Table Grid 8"/>
+    <w:lsdException w:semiHidden="1" w:unhideWhenUsed="1" w:name="Table List 1"/>
+    <w:lsdException w:semiHidden="1" w:unhideWhenUsed="1" w:name="Table List 2"/>
+    <w:lsdException w:semiHidden="1" w:unhideWhenUsed="1" w:name="Table List 3"/>
+    <w:lsdException w:semiHidden="1" w:unhideWhenUsed="1" w:name="Table List 4"/>
+    <w:lsdException w:semiHidden="1" w:unhideWhenUsed="1" w:name="Table List 5"/>
+    <w:lsdException w:semiHidden="1" w:unhideWhenUsed="1" w:name="Table List 6"/>
+    <w:lsdException w:semiHidden="1" w:unhideWhenUsed="1" w:name="Table List 7"/>
+    <w:lsdException w:semiHidden="1" w:unhideWhenUsed="1" w:name="Table List 8"/>
+    <w:lsdException w:semiHidden="1" w:unhideWhenUsed="1" w:name="Table 3D effects 1"/>
+    <w:lsdException w:semiHidden="1" w:unhideWhenUsed="1" w:name="Table 3D effects 2"/>
+    <w:lsdException w:semiHidden="1" w:unhideWhenUsed="1" w:name="Table 3D effects 3"/>
+    <w:lsdException w:semiHidden="1" w:unhideWhenUsed="1" w:name="Table Contemporary"/>
+    <w:lsdException w:semiHidden="1" w:unhideWhenUsed="1" w:name="Table Elegant"/>
+    <w:lsdException w:semiHidden="1" w:unhideWhenUsed="1" w:name="Table Professional"/>
+    <w:lsdException w:semiHidden="1" w:unhideWhenUsed="1" w:name="Table Subtle 1"/>
+    <w:lsdException w:semiHidden="1" w:unhideWhenUsed="1" w:name="Table Subtle 2"/>
+    <w:lsdException w:semiHidden="1" w:unhideWhenUsed="1" w:name="Table Web 1"/>
+    <w:lsdException w:semiHidden="1" w:unhideWhenUsed="1" w:name="Table Web 2"/>
+    <w:lsdException w:semiHidden="1" w:unhideWhenUsed="1" w:name="Table Web 3"/>
+    <w:lsdException w:semiHidden="1" w:unhideWhenUsed="1" w:name="Balloon Text"/>
+    <w:lsdException w:uiPriority="39" w:name="Table Grid"/>
+    <w:lsdException w:semiHidden="1" w:unhideWhenUsed="1" w:name="Table Theme"/>
+    <w:lsdException w:semiHidden="1" w:name="Placeholder Text"/>
+    <w:lsdException w:qFormat="1" w:uiPriority="1" w:name="No Spacing"/>
+    <w:lsdException w:uiPriority="60" w:name="Light Shading"/>
+    <w:lsdException w:uiPriority="61" w:name="Light List"/>
+    <w:lsdException w:uiPriority="62" w:name="Light Grid"/>
+    <w:lsdException w:uiPriority="63" w:name="Medium Shading 1"/>
+    <w:lsdException w:uiPriority="64" w:name="Medium Shading 2"/>
+    <w:lsdException w:uiPriority="65" w:name="Medium List 1"/>
+    <w:lsdException w:uiPriority="66" w:name="Medium List 2"/>
+    <w:lsdException w:uiPriority="67" w:name="Medium Grid 1"/>
+    <w:lsdException w:uiPriority="68" w:name="Medium Grid 2"/>
+    <w:lsdException w:uiPriority="69" w:name="Medium Grid 3"/>
+    <w:lsdException w:uiPriority="70" w:name="Dark List"/>
+    <w:lsdException w:uiPriority="71" w:name="Colorful Shading"/>
+    <w:lsdException w:uiPriority="72" w:name="Colorful List"/>
+    <w:lsdException w:uiPriority="73" w:name="Colorful Grid"/>
+    <w:lsdException w:uiPriority="60" w:name="Light Shading Accent 1"/>
+    <w:lsdException w:uiPriority="61" w:name="Light List Accent 1"/>
+    <w:lsdException w:uiPriority="62" w:name="Light Grid Accent 1"/>
+    <w:lsdException w:uiPriority="63" w:name="Medium Shading 1 Accent 1"/>
+    <w:lsdException w:uiPriority="64" w:name="Medium Shading 2 Accent 1"/>
+    <w:lsdException w:uiPriority="65" w:name="Medium List 1 Accent 1"/>
+    <w:lsdException w:semiHidden="1" w:name="Revision"/>
+    <w:lsdException w:qFormat="1" w:uiPriority="34" w:name="List Paragraph"/>
+    <w:lsdException w:qFormat="1" w:uiPriority="29" w:name="Quote"/>
+    <w:lsdException w:qFormat="1" w:uiPriority="30" w:name="Intense Quote"/>
+    <w:lsdException w:uiPriority="66" w:name="Medium List 2 Accent 1"/>
+    <w:lsdException w:uiPriority="67" w:name="Medium Grid 1 Accent 1"/>
+    <w:lsdException w:uiPriority="68" w:name="Medium Grid 2 Accent 1"/>
+    <w:lsdException w:uiPriority="69" w:name="Medium Grid 3 Accent 1"/>
+    <w:lsdException w:uiPriority="70" w:name="Dark List Accent 1"/>
+    <w:lsdException w:uiPriority="71" w:name="Colorful Shading Accent 1"/>
+    <w:lsdException w:uiPriority="72" w:name="Colorful List Accent 1"/>
+    <w:lsdException w:uiPriority="73" w:name="Colorful Grid Accent 1"/>
+    <w:lsdException w:uiPriority="60" w:name="Light Shading Accent 2"/>
+    <w:lsdException w:uiPriority="61" w:name="Light List Accent 2"/>
+    <w:lsdException w:uiPriority="62" w:name="Light Grid Accent 2"/>
+    <w:lsdException w:uiPriority="63" w:name="Medium Shading 1 Accent 2"/>
+    <w:lsdException w:uiPriority="64" w:name="Medium Shading 2 Accent 2"/>
+    <w:lsdException w:uiPriority="65" w:name="Medium List 1 Accent 2"/>
+    <w:lsdException w:uiPriority="66" w:name="Medium List 2 Accent 2"/>
+    <w:lsdException w:uiPriority="67" w:name="Medium Grid 1 Accent 2"/>
+    <w:lsdException w:uiPriority="68" w:name="Medium Grid 2 Accent 2"/>
+    <w:lsdException w:uiPriority="69" w:name="Medium Grid 3 Accent 2"/>
+    <w:lsdException w:uiPriority="70" w:name="Dark List Accent 2"/>
+    <w:lsdException w:uiPriority="71" w:name="Colorful Shading Accent 2"/>
+    <w:lsdException w:uiPriority="72" w:name="Colorful List Accent 2"/>
+    <w:lsdException w:uiPriority="73" w:name="Colorful Grid Accent 2"/>
+    <w:lsdException w:uiPriority="60" w:name="Light Shading Accent 3"/>
+    <w:lsdException w:uiPriority="61" w:name="Light List Accent 3"/>
+    <w:lsdException w:uiPriority="62" w:name="Light Grid Accent 3"/>
+    <w:lsdException w:uiPriority="63" w:name="Medium Shading 1 Accent 3"/>
+    <w:lsdException w:uiPriority="64" w:name="Medium Shading 2 Accent 3"/>
+    <w:lsdException w:uiPriority="65" w:name="Medium List 1 Accent 3"/>
+    <w:lsdException w:uiPriority="66" w:name="Medium List 2 Accent 3"/>
+    <w:lsdException w:uiPriority="67" w:name="Medium Grid 1 Accent 3"/>
+    <w:lsdException w:uiPriority="68" w:name="Medium Grid 2 Accent 3"/>
+    <w:lsdException w:uiPriority="69" w:name="Medium Grid 3 Accent 3"/>
+    <w:lsdException w:uiPriority="70" w:name="Dark List Accent 3"/>
+    <w:lsdException w:uiPriority="71" w:name="Colorful Shading Accent 3"/>
+    <w:lsdException w:uiPriority="72" w:name="Colorful List Accent 3"/>
+    <w:lsdException w:uiPriority="73" w:name="Colorful Grid Accent 3"/>
+    <w:lsdException w:uiPriority="60" w:name="Light Shading Accent 4"/>
+    <w:lsdException w:uiPriority="61" w:name="Light List Accent 4"/>
+    <w:lsdException w:uiPriority="62" w:name="Light Grid Accent 4"/>
+    <w:lsdException w:uiPriority="63" w:name="Medium Shading 1 Accent 4"/>
+    <w:lsdException w:uiPriority="64" w:name="Medium Shading 2 Accent 4"/>
+    <w:lsdException w:uiPriority="65" w:name="Medium List 1 Accent 4"/>
+    <w:lsdException w:uiPriority="66" w:name="Medium List 2 Accent 4"/>
+    <w:lsdException w:uiPriority="67" w:name="Medium Grid 1 Accent 4"/>
+    <w:lsdException w:uiPriority="68" w:name="Medium Grid 2 Accent 4"/>
+    <w:lsdException w:uiPriority="69" w:name="Medium Grid 3 Accent 4"/>
+    <w:lsdException w:uiPriority="70" w:name="Dark List Accent 4"/>
+    <w:lsdException w:uiPriority="71" w:name="Colorful Shading Accent 4"/>
+    <w:lsdException w:uiPriority="72" w:name="Colorful List Accent 4"/>
+    <w:lsdException w:uiPriority="73" w:name="Colorful Grid Accent 4"/>
+    <w:lsdException w:uiPriority="60" w:name="Light Shading Accent 5"/>
+    <w:lsdException w:uiPriority="61" w:name="Light List Accent 5"/>
+    <w:lsdException w:uiPriority="62" w:name="Light Grid Accent 5"/>
+    <w:lsdException w:uiPriority="63" w:name="Medium Shading 1 Accent 5"/>
+    <w:lsdException w:uiPriority="64" w:name="Medium Shading 2 Accent 5"/>
+    <w:lsdException w:uiPriority="65" w:name="Medium List 1 Accent 5"/>
+    <w:lsdException w:uiPriority="66" w:name="Medium List 2 Accent 5"/>
+    <w:lsdException w:uiPriority="67" w:name="Medium Grid 1 Accent 5"/>
+    <w:lsdException w:uiPriority="68" w:name="Medium Grid 2 Accent 5"/>
+    <w:lsdException w:uiPriority="69" w:name="Medium Grid 3 Accent 5"/>
+    <w:lsdException w:uiPriority="70" w:name="Dark List Accent 5"/>
+    <w:lsdException w:uiPriority="71" w:name="Colorful Shading Accent 5"/>
+    <w:lsdException w:uiPriority="72" w:name="Colorful List Accent 5"/>
+    <w:lsdException w:uiPriority="73" w:name="Colorful Grid Accent 5"/>
+    <w:lsdException w:uiPriority="60" w:name="Light Shading Accent 6"/>
+    <w:lsdException w:uiPriority="61" w:name="Light List Accent 6"/>
+    <w:lsdException w:uiPriority="62" w:name="Light Grid Accent 6"/>
+    <w:lsdException w:uiPriority="63" w:name="Medium Shading 1 Accent 6"/>
+    <w:lsdException w:uiPriority="64" w:name="Medium Shading 2 Accent 6"/>
+    <w:lsdException w:uiPriority="65" w:name="Medium List 1 Accent 6"/>
+    <w:lsdException w:uiPriority="66" w:name="Medium List 2 Accent 6"/>
+    <w:lsdException w:uiPriority="67" w:name="Medium Grid 1 Accent 6"/>
+    <w:lsdException w:uiPriority="68" w:name="Medium Grid 2 Accent 6"/>
+    <w:lsdException w:uiPriority="69" w:name="Medium Grid 3 Accent 6"/>
+    <w:lsdException w:uiPriority="70" w:name="Dark List Accent 6"/>
+    <w:lsdException w:uiPriority="71" w:name="Colorful Shading Accent 6"/>
+    <w:lsdException w:uiPriority="72" w:name="Colorful List Accent 6"/>
+    <w:lsdException w:uiPriority="73" w:name="Colorful Grid Accent 6"/>
+    <w:lsdException w:qFormat="1" w:uiPriority="19" w:name="Subtle Emphasis"/>
+    <w:lsdException w:qFormat="1" w:uiPriority="21" w:name="Intense Emphasis"/>
+    <w:lsdException w:qFormat="1" w:uiPriority="31" w:name="Subtle Reference"/>
+    <w:lsdException w:qFormat="1" w:uiPriority="32" w:name="Intense Reference"/>
+    <w:lsdException w:qFormat="1" w:uiPriority="33" w:name="Book Title"/>
+    <w:lsdException w:semiHidden="1" w:uiPriority="37" w:unhideWhenUsed="1" w:name="Bibliography"/>
+    <w:lsdException w:qFormat="1" w:semiHidden="1" w:uiPriority="39" w:unhideWhenUsed="1" w:name="TOC Heading"/>
+    <w:lsdException w:uiPriority="41" w:name="Plain Table 1"/>
+    <w:lsdException w:uiPriority="42" w:name="Plain Table 2"/>
+    <w:lsdException w:uiPriority="43" w:name="Plain Table 3"/>
+    <w:lsdException w:uiPriority="44" w:name="Plain Table 4"/>
+    <w:lsdException w:uiPriority="45" w:name="Plain Table 5"/>
+    <w:lsdException w:uiPriority="40" w:name="Grid Table Light"/>
+    <w:lsdException w:uiPriority="46" w:name="Grid Table 1 Light"/>
+    <w:lsdException w:uiPriority="47" w:name="Grid Table 2"/>
+    <w:lsdException w:uiPriority="48" w:name="Grid Table 3"/>
+    <w:lsdException w:uiPriority="49" w:name="Grid Table 4"/>
+    <w:lsdException w:uiPriority="50" w:name="Grid Table 5 Dark"/>
+    <w:lsdException w:uiPriority="51" w:name="Grid Table 6 Colorful"/>
+    <w:lsdException w:uiPriority="52" w:name="Grid Table 7 Colorful"/>
+    <w:lsdException w:uiPriority="46" w:name="Grid Table 1 Light Accent 1"/>
+    <w:lsdException w:uiPriority="47" w:name="Grid Table 2 Accent 1"/>
+    <w:lsdException w:uiPriority="48" w:name="Grid Table 3 Accent 1"/>
+    <w:lsdException w:uiPriority="49" w:name="Grid Table 4 Accent 1"/>
+    <w:lsdException w:uiPriority="50" w:name="Grid Table 5 Dark Accent 1"/>
+    <w:lsdException w:uiPriority="51" w:name="Grid Table 6 Colorful Accent 1"/>
+    <w:lsdException w:uiPriority="52" w:name="Grid Table 7 Colorful Accent 1"/>
+    <w:lsdException w:uiPriority="46" w:name="Grid Table 1 Light Accent 2"/>
+    <w:lsdException w:uiPriority="47" w:name="Grid Table 2 Accent 2"/>
+    <w:lsdException w:uiPriority="48" w:name="Grid Table 3 Accent 2"/>
+    <w:lsdException w:uiPriority="49" w:name="Grid Table 4 Accent 2"/>
+    <w:lsdException w:uiPriority="50" w:name="Grid Table 5 Dark Accent 2"/>
+    <w:lsdException w:uiPriority="51" w:name="Grid Table 6 Colorful Accent 2"/>
+    <w:lsdException w:uiPriority="52" w:name="Grid Table 7 Colorful Accent 2"/>
+    <w:lsdException w:uiPriority="46" w:name="Grid Table 1 Light Accent 3"/>
+    <w:lsdException w:uiPriority="47" w:name="Grid Table 2 Accent 3"/>
+    <w:lsdException w:uiPriority="48" w:name="Grid Table 3 Accent 3"/>
+    <w:lsdException w:uiPriority="49" w:name="Grid Table 4 Accent 3"/>
+    <w:lsdException w:uiPriority="50" w:name="Grid Table 5 Dark Accent 3"/>
+    <w:lsdException w:uiPriority="51" w:name="Grid Table 6 Colorful Accent 3"/>
+    <w:lsdException w:uiPriority="52" w:name="Grid Table 7 Colorful Accent 3"/>
+    <w:lsdException w:uiPriority="46" w:name="Grid Table 1 Light Accent 4"/>
+    <w:lsdException w:uiPriority="47" w:name="Grid Table 2 Accent 4"/>
+    <w:lsdException w:uiPriority="48" w:name="Grid Table 3 Accent 4"/>
+    <w:lsdException w:uiPriority="49" w:name="Grid Table 4 Accent 4"/>
+    <w:lsdException w:uiPriority="50" w:name="Grid Table 5 Dark Accent 4"/>
+    <w:lsdException w:uiPriority="51" w:name="Grid Table 6 Colorful Accent 4"/>
+    <w:lsdException w:uiPriority="52" w:name="Grid Table 7 Colorful Accent 4"/>
+    <w:lsdException w:uiPriority="46" w:name="Grid Table 1 Light Accent 5"/>
+    <w:lsdException w:uiPriority="47" w:name="Grid Table 2 Accent 5"/>
+    <w:lsdException w:uiPriority="48" w:name="Grid Table 3 Accent 5"/>
+    <w:lsdException w:uiPriority="49" w:name="Grid Table 4 Accent 5"/>
+    <w:lsdException w:uiPriority="50" w:name="Grid Table 5 Dark Accent 5"/>
+    <w:lsdException w:uiPriority="51" w:name="Grid Table 6 Colorful Accent 5"/>
+    <w:lsdException w:uiPriority="52" w:name="Grid Table 7 Colorful Accent 5"/>
+    <w:lsdException w:uiPriority="46" w:name="Grid Table 1 Light Accent 6"/>
+    <w:lsdException w:uiPriority="47" w:name="Grid Table 2 Accent 6"/>
+    <w:lsdException w:uiPriority="48" w:name="Grid Table 3 Accent 6"/>
+    <w:lsdException w:uiPriority="49" w:name="Grid Table 4 Accent 6"/>
+    <w:lsdException w:uiPriority="50" w:name="Grid Table 5 Dark Accent 6"/>
+    <w:lsdException w:uiPriority="51" w:name="Grid Table 6 Colorful Accent 6"/>
+    <w:lsdException w:uiPriority="52" w:name="Grid Table 7 Colorful Accent 6"/>
+    <w:lsdException w:uiPriority="46" w:name="List Table 1 Light"/>
+    <w:lsdException w:uiPriority="47" w:name="List Table 2"/>
+    <w:lsdException w:uiPriority="48" w:name="List Table 3"/>
+    <w:lsdException w:uiPriority="49" w:name="List Table 4"/>
+    <w:lsdException w:uiPriority="50" w:name="List Table 5 Dark"/>
+    <w:lsdException w:uiPriority="51" w:name="List Table 6 Colorful"/>
+    <w:lsdException w:uiPriority="52" w:name="List Table 7 Colorful"/>
+    <w:lsdException w:uiPriority="46" w:name="List Table 1 Light Accent 1"/>
+    <w:lsdException w:uiPriority="47" w:name="List Table 2 Accent 1"/>
+    <w:lsdException w:uiPriority="48" w:name="List Table 3 Accent 1"/>
+    <w:lsdException w:uiPriority="49" w:name="List Table 4 Accent 1"/>
+    <w:lsdException w:uiPriority="50" w:name="List Table 5 Dark Accent 1"/>
+    <w:lsdException w:uiPriority="51" w:name="List Table 6 Colorful Accent 1"/>
+    <w:lsdException w:uiPriority="52" w:name="List Table 7 Colorful Accent 1"/>
+    <w:lsdException w:uiPriority="46" w:name="List Table 1 Light Accent 2"/>
+    <w:lsdException w:uiPriority="47" w:name="List Table 2 Accent 2"/>
+    <w:lsdException w:uiPriority="48" w:name="List Table 3 Accent 2"/>
+    <w:lsdException w:uiPriority="49" w:name="List Table 4 Accent 2"/>
+    <w:lsdException w:uiPriority="50" w:name="List Table 5 Dark Accent 2"/>
+    <w:lsdException w:uiPriority="51" w:name="List Table 6 Colorful Accent 2"/>
+    <w:lsdException w:uiPriority="52" w:name="List Table 7 Colorful Accent 2"/>
+    <w:lsdException w:uiPriority="46" w:name="List Table 1 Light Accent 3"/>
+    <w:lsdException w:uiPriority="47" w:name="List Table 2 Accent 3"/>
+    <w:lsdException w:uiPriority="48" w:name="List Table 3 Accent 3"/>
+    <w:lsdException w:uiPriority="49" w:name="List Table 4 Accent 3"/>
+    <w:lsdException w:uiPriority="50" w:name="List Table 5 Dark Accent 3"/>
+    <w:lsdException w:uiPriority="51" w:name="List Table 6 Colorful Accent 3"/>
+    <w:lsdException w:uiPriority="52" w:name="List Table 7 Colorful Accent 3"/>
+    <w:lsdException w:uiPriority="46" w:name="List Table 1 Light Accent 4"/>
+    <w:lsdException w:uiPriority="47" w:name="List Table 2 Accent 4"/>
+    <w:lsdException w:uiPriority="48" w:name="List Table 3 Accent 4"/>
+    <w:lsdException w:uiPriority="49" w:name="List Table 4 Accent 4"/>
+    <w:lsdException w:uiPriority="50" w:name="List Table 5 Dark Accent 4"/>
+    <w:lsdException w:uiPriority="51" w:name="List Table 6 Colorful Accent 4"/>
+    <w:lsdException w:uiPriority="52" w:name="List Table 7 Colorful Accent 4"/>
+    <w:lsdException w:uiPriority="46" w:name="List Table 1 Light Accent 5"/>
+    <w:lsdException w:uiPriority="47" w:name="List Table 2 Accent 5"/>
+    <w:lsdException w:uiPriority="48" w:name="List Table 3 Accent 5"/>
+    <w:lsdException w:uiPriority="49" w:name="List Table 4 Accent 5"/>
+    <w:lsdException w:uiPriority="50" w:name="List Table 5 Dark Accent 5"/>
+    <w:lsdException w:uiPriority="51" w:name="List Table 6 Colorful Accent 5"/>
+    <w:lsdException w:uiPriority="52" w:name="List Table 7 Colorful Accent 5"/>
+    <w:lsdException w:uiPriority="46" w:name="List Table 1 Light Accent 6"/>
+    <w:lsdException w:uiPriority="47" w:name="List Table 2 Accent 6"/>
+    <w:lsdException w:uiPriority="48" w:name="List Table 3 Accent 6"/>
+    <w:lsdException w:uiPriority="49" w:name="List Table 4 Accent 6"/>
+    <w:lsdException w:uiPriority="50" w:name="List Table 5 Dark Accent 6"/>
+    <w:lsdException w:uiPriority="51" w:name="List Table 6 Colorful Accent 6"/>
+    <w:lsdException w:uiPriority="52" w:name="List Table 7 Colorful Accent 6"/>
   </w:latentStyles>
-  <w:style w:type="paragraph" w:default="1" w:styleId="Normal">
+  <w:style w:type="paragraph" w:styleId="Normal" w:default="1">
     <w:name w:val="Normal"/>
     <w:pPr>
-      <w:widowControl w:val="0"/>
-      <w:suppressAutoHyphens/>
+      <w:widowControl w:val="false"/>
+      <w:suppressAutoHyphens w:val="true"/>
+      <w:bidi w:val="0"/>
+      <w:jc w:val="left"/>
     </w:pPr>
     <w:rPr>
+      <w:rFonts w:ascii="Liberation Serif" w:hAnsi="Liberation Serif" w:eastAsia="Droid Sans Fallback" w:cs="FreeSans"/>
       <w:color w:val="00000A"/>
+      <w:sz w:val="24"/>
+      <w:szCs w:val="24"/>
+      <w:lang w:val="en-US" w:eastAsia="zh-CN" w:bidi="hi-IN"/>
     </w:rPr>
   </w:style>
   <w:style w:type="paragraph" w:styleId="Heading1">
-    <w:name w:val="heading 1"/>
+    <w:name w:val="Heading 1"/>
+    <w:uiPriority w:val="9"/>
+    <w:qFormat/>
+    <w:link w:val="Heading1Char"/>
+    <w:rsid w:val="00707d33"/>
     <w:basedOn w:val="Normal"/>
     <w:next w:val="Normal"/>
-    <w:link w:val="Heading1Char"/>
-    <w:uiPriority w:val="9"/>
-    <w:qFormat/>
-    <w:rsid w:val="00707D33"/>
     <w:pPr>
       <w:keepNext/>
       <w:keepLines/>
-      <w:spacing w:before="240"/>
+      <w:spacing w:before="240" w:after="0"/>
       <w:outlineLvl w:val="0"/>
     </w:pPr>
     <w:rPr>
-      <w:rFonts w:asciiTheme="majorHAnsi" w:eastAsiaTheme="majorEastAsia" w:hAnsiTheme="majorHAnsi" w:cs="Mangal"/>
-      <w:color w:val="2E74B5" w:themeColor="accent1" w:themeShade="BF"/>
+      <w:rFonts w:ascii="Calibri Light" w:hAnsi="Calibri Light" w:cs="Mangal"/>
+      <w:color w:val="2E74B5"/>
       <w:sz w:val="32"/>
       <w:szCs w:val="29"/>
     </w:rPr>
   </w:style>
-  <w:style w:type="character" w:default="1" w:styleId="DefaultParagraphFont">
+  <w:style w:type="paragraph" w:styleId="Heading2">
+    <w:name w:val="Heading 2"/>
+    <w:basedOn w:val="Heading"/>
+    <w:pPr/>
+    <w:rPr/>
+  </w:style>
+  <w:style w:type="paragraph" w:styleId="Heading3">
+    <w:name w:val="Heading 3"/>
+    <w:basedOn w:val="Heading"/>
+    <w:pPr/>
+    <w:rPr/>
+  </w:style>
+  <w:style w:type="character" w:styleId="DefaultParagraphFont" w:default="1">
     <w:name w:val="Default Paragraph Font"/>
     <w:uiPriority w:val="1"/>
     <w:semiHidden/>
     <w:unhideWhenUsed/>
+    <w:rPr/>
   </w:style>
-  <w:style w:type="table" w:default="1" w:styleId="TableNormal">
-    <w:name w:val="Normal Table"/>
-    <w:uiPriority w:val="99"/>
-    <w:semiHidden/>
-    <w:unhideWhenUsed/>
-    <w:tblPr>
-      <w:tblInd w:w="0" w:type="dxa"/>
-      <w:tblCellMar>
-        <w:top w:w="0" w:type="dxa"/>
-        <w:left w:w="108" w:type="dxa"/>
-        <w:bottom w:w="0" w:type="dxa"/>
-        <w:right w:w="108" w:type="dxa"/>
-      </w:tblCellMar>
-    </w:tblPr>
-  </w:style>
-  <w:style w:type="numbering" w:default="1" w:styleId="NoList">
-    <w:name w:val="No List"/>
-    <w:uiPriority w:val="99"/>
-    <w:semiHidden/>
-    <w:unhideWhenUsed/>
-  </w:style>
-  <w:style w:type="character" w:customStyle="1" w:styleId="Bullets">
+  <w:style w:type="character" w:styleId="Bullets" w:customStyle="1">
     <w:name w:val="Bullets"/>
     <w:rPr>
-      <w:rFonts w:ascii="OpenSymbol" w:eastAsia="OpenSymbol" w:hAnsi="OpenSymbol" w:cs="OpenSymbol"/>
+      <w:rFonts w:ascii="OpenSymbol" w:hAnsi="OpenSymbol" w:eastAsia="OpenSymbol" w:cs="OpenSymbol"/>
     </w:rPr>
   </w:style>
-  <w:style w:type="paragraph" w:customStyle="1" w:styleId="Heading">
+  <w:style w:type="character" w:styleId="Heading1Char" w:customStyle="1">
+    <w:name w:val="Heading 1 Char"/>
+    <w:uiPriority w:val="9"/>
+    <w:link w:val="Heading1"/>
+    <w:rsid w:val="00707d33"/>
+    <w:basedOn w:val="DefaultParagraphFont"/>
+    <w:rPr>
+      <w:rFonts w:ascii="Calibri Light" w:hAnsi="Calibri Light" w:cs="Mangal"/>
+      <w:color w:val="2E74B5"/>
+      <w:sz w:val="32"/>
+      <w:szCs w:val="29"/>
+    </w:rPr>
+  </w:style>
+  <w:style w:type="character" w:styleId="ListLabel1">
+    <w:name w:val="ListLabel 1"/>
+    <w:rPr>
+      <w:rFonts w:cs="Courier New"/>
+    </w:rPr>
+  </w:style>
+  <w:style w:type="paragraph" w:styleId="Heading" w:customStyle="1">
     <w:name w:val="Heading"/>
     <w:basedOn w:val="Normal"/>
     <w:next w:val="TextBody"/>
@@ -2173,23 +2640,53 @@
       <w:spacing w:before="240" w:after="120"/>
     </w:pPr>
     <w:rPr>
-      <w:rFonts w:ascii="Liberation Sans" w:hAnsi="Liberation Sans"/>
+      <w:rFonts w:ascii="Liberation Sans" w:hAnsi="Liberation Sans" w:eastAsia="Droid Sans Fallback" w:cs="FreeSans"/>
       <w:sz w:val="28"/>
       <w:szCs w:val="28"/>
     </w:rPr>
   </w:style>
-  <w:style w:type="paragraph" w:customStyle="1" w:styleId="TextBody">
+  <w:style w:type="paragraph" w:styleId="TextBody" w:customStyle="1">
     <w:name w:val="Text Body"/>
     <w:basedOn w:val="Normal"/>
     <w:pPr>
-      <w:spacing w:after="140" w:line="288" w:lineRule="auto"/>
+      <w:spacing w:lineRule="auto" w:line="288" w:before="0" w:after="140"/>
     </w:pPr>
+    <w:rPr/>
   </w:style>
   <w:style w:type="paragraph" w:styleId="List">
     <w:name w:val="List"/>
     <w:basedOn w:val="TextBody"/>
+    <w:pPr/>
+    <w:rPr>
+      <w:rFonts w:cs="FreeSans"/>
+    </w:rPr>
   </w:style>
   <w:style w:type="paragraph" w:styleId="Caption">
+    <w:name w:val="Caption"/>
+    <w:basedOn w:val="Normal"/>
+    <w:pPr>
+      <w:suppressLineNumbers/>
+      <w:spacing w:before="120" w:after="120"/>
+    </w:pPr>
+    <w:rPr>
+      <w:rFonts w:cs="FreeSans"/>
+      <w:i/>
+      <w:iCs/>
+      <w:sz w:val="24"/>
+      <w:szCs w:val="24"/>
+    </w:rPr>
+  </w:style>
+  <w:style w:type="paragraph" w:styleId="Index" w:customStyle="1">
+    <w:name w:val="Index"/>
+    <w:basedOn w:val="Normal"/>
+    <w:pPr>
+      <w:suppressLineNumbers/>
+    </w:pPr>
+    <w:rPr>
+      <w:rFonts w:cs="FreeSans"/>
+    </w:rPr>
+  </w:style>
+  <w:style w:type="paragraph" w:styleId="Caption1">
     <w:name w:val="caption"/>
     <w:basedOn w:val="Normal"/>
     <w:pPr>
@@ -2201,21 +2698,15 @@
       <w:iCs/>
     </w:rPr>
   </w:style>
-  <w:style w:type="paragraph" w:customStyle="1" w:styleId="Index">
-    <w:name w:val="Index"/>
-    <w:basedOn w:val="Normal"/>
-    <w:pPr>
-      <w:suppressLineNumbers/>
-    </w:pPr>
-  </w:style>
-  <w:style w:type="paragraph" w:customStyle="1" w:styleId="TableContents">
+  <w:style w:type="paragraph" w:styleId="TableContents" w:customStyle="1">
     <w:name w:val="Table Contents"/>
     <w:basedOn w:val="Normal"/>
     <w:pPr>
       <w:suppressLineNumbers/>
     </w:pPr>
+    <w:rPr/>
   </w:style>
-  <w:style w:type="paragraph" w:customStyle="1" w:styleId="TableHeading">
+  <w:style w:type="paragraph" w:styleId="TableHeading" w:customStyle="1">
     <w:name w:val="Table Heading"/>
     <w:basedOn w:val="TableContents"/>
     <w:pPr>
@@ -2228,12 +2719,13 @@
   </w:style>
   <w:style w:type="paragraph" w:styleId="ListParagraph">
     <w:name w:val="List Paragraph"/>
-    <w:basedOn w:val="Normal"/>
     <w:uiPriority w:val="34"/>
     <w:qFormat/>
-    <w:rsid w:val="00906A17"/>
+    <w:rsid w:val="00906a17"/>
+    <w:basedOn w:val="Normal"/>
     <w:pPr>
-      <w:ind w:left="720"/>
+      <w:spacing w:before="0" w:after="0"/>
+      <w:ind w:left="720" w:right="0" w:hanging="0"/>
       <w:contextualSpacing/>
     </w:pPr>
     <w:rPr>
@@ -2241,18 +2733,44 @@
       <w:szCs w:val="21"/>
     </w:rPr>
   </w:style>
-  <w:style w:type="character" w:customStyle="1" w:styleId="Heading1Char">
-    <w:name w:val="Heading 1 Char"/>
-    <w:basedOn w:val="DefaultParagraphFont"/>
-    <w:link w:val="Heading1"/>
-    <w:uiPriority w:val="9"/>
-    <w:rsid w:val="00707D33"/>
-    <w:rPr>
-      <w:rFonts w:asciiTheme="majorHAnsi" w:eastAsiaTheme="majorEastAsia" w:hAnsiTheme="majorHAnsi" w:cs="Mangal"/>
-      <w:color w:val="2E74B5" w:themeColor="accent1" w:themeShade="BF"/>
-      <w:sz w:val="32"/>
-      <w:szCs w:val="29"/>
-    </w:rPr>
+  <w:style w:type="paragraph" w:styleId="Quotations">
+    <w:name w:val="Quotations"/>
+    <w:basedOn w:val="Normal"/>
+    <w:pPr/>
+    <w:rPr/>
+  </w:style>
+  <w:style w:type="paragraph" w:styleId="Title">
+    <w:name w:val="Title"/>
+    <w:basedOn w:val="Heading"/>
+    <w:pPr/>
+    <w:rPr/>
+  </w:style>
+  <w:style w:type="paragraph" w:styleId="Subtitle">
+    <w:name w:val="Subtitle"/>
+    <w:basedOn w:val="Heading"/>
+    <w:pPr/>
+    <w:rPr/>
+  </w:style>
+  <w:style w:type="numbering" w:styleId="NoList" w:default="1">
+    <w:name w:val="No List"/>
+    <w:uiPriority w:val="99"/>
+    <w:semiHidden/>
+    <w:unhideWhenUsed/>
+  </w:style>
+  <w:style w:type="table" w:default="1" w:styleId="TableNormal">
+    <w:name w:val="Normal Table"/>
+    <w:uiPriority w:val="99"/>
+    <w:semiHidden/>
+    <w:unhideWhenUsed/>
+    <w:tblPr>
+      <w:tblInd w:type="dxa" w:w="0"/>
+      <w:tblCellMar>
+        <w:top w:w="0" w:type="dxa"/>
+        <w:left w:w="108" w:type="dxa"/>
+        <w:bottom w:w="0" w:type="dxa"/>
+        <w:right w:w="108" w:type="dxa"/>
+      </w:tblCellMar>
+    </w:tblPr>
   </w:style>
 </w:styles>
 </file>

</xml_diff>

<commit_message>
Included SyntaxException and updated specification
</commit_message>
<xml_diff>
--- a/Specification.docx
+++ b/Specification.docx
@@ -222,42 +222,7 @@
           <w:rFonts w:ascii="Arial" w:hAnsi="Arial"/>
           <w:iCs/>
         </w:rPr>
-        <w:t xml:space="preserve"> – </w:t>
-      </w:r>
-      <w:r>
-        <w:rPr>
-          <w:rFonts w:ascii="Arial" w:hAnsi="Arial"/>
-          <w:iCs/>
-        </w:rPr>
-        <w:t>The</w:t>
-      </w:r>
-      <w:r>
-        <w:rPr>
-          <w:rFonts w:ascii="Arial" w:hAnsi="Arial"/>
-          <w:iCs/>
-        </w:rPr>
-        <w:t xml:space="preserve"> </w:t>
-      </w:r>
-      <w:r>
-        <w:rPr>
-          <w:rFonts w:ascii="Arial" w:hAnsi="Arial"/>
-          <w:iCs/>
-        </w:rPr>
-        <w:t xml:space="preserve">text </w:t>
-      </w:r>
-      <w:r>
-        <w:rPr>
-          <w:rFonts w:ascii="Arial" w:hAnsi="Arial"/>
-          <w:iCs/>
-        </w:rPr>
-        <w:t>area</w:t>
-      </w:r>
-      <w:r>
-        <w:rPr>
-          <w:rFonts w:ascii="Arial" w:hAnsi="Arial"/>
-          <w:iCs/>
-        </w:rPr>
-        <w:t xml:space="preserve"> that acts as a display for expressions</w:t>
+        <w:t xml:space="preserve"> – The text area that acts as a display for expressions</w:t>
       </w:r>
     </w:p>
     <w:p>
@@ -421,7 +386,7 @@
         <w:rPr>
           <w:rFonts w:ascii="Arial" w:hAnsi="Arial"/>
         </w:rPr>
-        <w:t>Compatible Platforms: Windows, OS X, Linux, Android</w:t>
+        <w:t>Compatible Platforms: Windows, Mac OS X, Linux</w:t>
       </w:r>
     </w:p>
     <w:p>
@@ -572,28 +537,7 @@
           <w:rFonts w:ascii="Arial" w:hAnsi="Arial"/>
           <w:u w:val="none"/>
         </w:rPr>
-        <w:t xml:space="preserve">Up to 10 of the most recently evaluated expressions </w:t>
-      </w:r>
-      <w:r>
-        <w:rPr>
-          <w:rFonts w:ascii="Arial" w:hAnsi="Arial"/>
-          <w:u w:val="none"/>
-        </w:rPr>
-        <w:t>will be</w:t>
-      </w:r>
-      <w:r>
-        <w:rPr>
-          <w:rFonts w:ascii="Arial" w:hAnsi="Arial"/>
-          <w:u w:val="none"/>
-        </w:rPr>
-        <w:t xml:space="preserve"> </w:t>
-      </w:r>
-      <w:r>
-        <w:rPr>
-          <w:rFonts w:ascii="Arial" w:hAnsi="Arial"/>
-          <w:u w:val="none"/>
-        </w:rPr>
-        <w:t>stored in persistent memory when the application is closed by the user.</w:t>
+        <w:t>Up to 10 of the most recently evaluated expressions will be stored in persistent memory when the application is closed by the user.</w:t>
       </w:r>
     </w:p>
     <w:p>
@@ -680,13 +624,13 @@
         </w:tblBorders>
         <w:tblCellMar>
           <w:top w:w="55" w:type="dxa"/>
-          <w:left w:w="45" w:type="dxa"/>
+          <w:left w:w="39" w:type="dxa"/>
           <w:bottom w:w="55" w:type="dxa"/>
           <w:right w:w="55" w:type="dxa"/>
         </w:tblCellMar>
       </w:tblPr>
       <w:tblGrid>
-        <w:gridCol w:w="1527"/>
+        <w:gridCol w:w="1526"/>
         <w:gridCol w:w="998"/>
         <w:gridCol w:w="1434"/>
       </w:tblGrid>
@@ -696,7 +640,7 @@
         </w:trPr>
         <w:tc>
           <w:tcPr>
-            <w:tcW w:w="1527" w:type="dxa"/>
+            <w:tcW w:w="1526" w:type="dxa"/>
             <w:tcBorders>
               <w:top w:val="single" w:sz="2" w:space="0" w:color="000001"/>
               <w:left w:val="single" w:sz="2" w:space="0" w:color="000001"/>
@@ -707,7 +651,7 @@
             </w:tcBorders>
             <w:shd w:fill="FFFFFF" w:val="clear"/>
             <w:tcMar>
-              <w:left w:w="45" w:type="dxa"/>
+              <w:left w:w="39" w:type="dxa"/>
             </w:tcMar>
             <w:vAlign w:val="center"/>
           </w:tcPr>
@@ -739,7 +683,7 @@
             </w:tcBorders>
             <w:shd w:fill="FFFFFF" w:val="clear"/>
             <w:tcMar>
-              <w:left w:w="45" w:type="dxa"/>
+              <w:left w:w="39" w:type="dxa"/>
             </w:tcMar>
             <w:vAlign w:val="center"/>
           </w:tcPr>
@@ -771,7 +715,7 @@
             </w:tcBorders>
             <w:shd w:fill="FFFFFF" w:val="clear"/>
             <w:tcMar>
-              <w:left w:w="45" w:type="dxa"/>
+              <w:left w:w="39" w:type="dxa"/>
             </w:tcMar>
             <w:vAlign w:val="center"/>
           </w:tcPr>
@@ -797,7 +741,7 @@
         </w:trPr>
         <w:tc>
           <w:tcPr>
-            <w:tcW w:w="1527" w:type="dxa"/>
+            <w:tcW w:w="1526" w:type="dxa"/>
             <w:tcBorders>
               <w:top w:val="nil"/>
               <w:left w:val="single" w:sz="2" w:space="0" w:color="000001"/>
@@ -808,7 +752,7 @@
             </w:tcBorders>
             <w:shd w:fill="FFFFFF" w:val="clear"/>
             <w:tcMar>
-              <w:left w:w="45" w:type="dxa"/>
+              <w:left w:w="39" w:type="dxa"/>
             </w:tcMar>
             <w:vAlign w:val="center"/>
           </w:tcPr>
@@ -840,7 +784,7 @@
             </w:tcBorders>
             <w:shd w:fill="FFFFFF" w:val="clear"/>
             <w:tcMar>
-              <w:left w:w="45" w:type="dxa"/>
+              <w:left w:w="39" w:type="dxa"/>
             </w:tcMar>
             <w:vAlign w:val="center"/>
           </w:tcPr>
@@ -873,7 +817,7 @@
             </w:tcBorders>
             <w:shd w:fill="FFFFFF" w:val="clear"/>
             <w:tcMar>
-              <w:left w:w="45" w:type="dxa"/>
+              <w:left w:w="39" w:type="dxa"/>
             </w:tcMar>
             <w:vAlign w:val="center"/>
           </w:tcPr>
@@ -900,7 +844,7 @@
         </w:trPr>
         <w:tc>
           <w:tcPr>
-            <w:tcW w:w="1527" w:type="dxa"/>
+            <w:tcW w:w="1526" w:type="dxa"/>
             <w:tcBorders>
               <w:top w:val="nil"/>
               <w:left w:val="single" w:sz="2" w:space="0" w:color="000001"/>
@@ -911,7 +855,7 @@
             </w:tcBorders>
             <w:shd w:fill="FFFFFF" w:val="clear"/>
             <w:tcMar>
-              <w:left w:w="45" w:type="dxa"/>
+              <w:left w:w="39" w:type="dxa"/>
             </w:tcMar>
             <w:vAlign w:val="center"/>
           </w:tcPr>
@@ -943,7 +887,7 @@
             </w:tcBorders>
             <w:shd w:fill="FFFFFF" w:val="clear"/>
             <w:tcMar>
-              <w:left w:w="45" w:type="dxa"/>
+              <w:left w:w="39" w:type="dxa"/>
             </w:tcMar>
             <w:vAlign w:val="center"/>
           </w:tcPr>
@@ -976,7 +920,7 @@
             </w:tcBorders>
             <w:shd w:fill="FFFFFF" w:val="clear"/>
             <w:tcMar>
-              <w:left w:w="45" w:type="dxa"/>
+              <w:left w:w="39" w:type="dxa"/>
             </w:tcMar>
             <w:vAlign w:val="center"/>
           </w:tcPr>
@@ -1003,7 +947,7 @@
         </w:trPr>
         <w:tc>
           <w:tcPr>
-            <w:tcW w:w="1527" w:type="dxa"/>
+            <w:tcW w:w="1526" w:type="dxa"/>
             <w:tcBorders>
               <w:top w:val="nil"/>
               <w:left w:val="single" w:sz="2" w:space="0" w:color="000001"/>
@@ -1014,7 +958,7 @@
             </w:tcBorders>
             <w:shd w:fill="FFFFFF" w:val="clear"/>
             <w:tcMar>
-              <w:left w:w="45" w:type="dxa"/>
+              <w:left w:w="39" w:type="dxa"/>
             </w:tcMar>
             <w:vAlign w:val="center"/>
           </w:tcPr>
@@ -1046,7 +990,7 @@
             </w:tcBorders>
             <w:shd w:fill="FFFFFF" w:val="clear"/>
             <w:tcMar>
-              <w:left w:w="45" w:type="dxa"/>
+              <w:left w:w="39" w:type="dxa"/>
             </w:tcMar>
             <w:vAlign w:val="center"/>
           </w:tcPr>
@@ -1079,7 +1023,7 @@
             </w:tcBorders>
             <w:shd w:fill="FFFFFF" w:val="clear"/>
             <w:tcMar>
-              <w:left w:w="45" w:type="dxa"/>
+              <w:left w:w="39" w:type="dxa"/>
             </w:tcMar>
             <w:vAlign w:val="center"/>
           </w:tcPr>
@@ -1106,7 +1050,7 @@
         </w:trPr>
         <w:tc>
           <w:tcPr>
-            <w:tcW w:w="1527" w:type="dxa"/>
+            <w:tcW w:w="1526" w:type="dxa"/>
             <w:tcBorders>
               <w:top w:val="nil"/>
               <w:left w:val="single" w:sz="2" w:space="0" w:color="000001"/>
@@ -1117,7 +1061,7 @@
             </w:tcBorders>
             <w:shd w:fill="FFFFFF" w:val="clear"/>
             <w:tcMar>
-              <w:left w:w="45" w:type="dxa"/>
+              <w:left w:w="39" w:type="dxa"/>
             </w:tcMar>
             <w:vAlign w:val="center"/>
           </w:tcPr>
@@ -1149,7 +1093,7 @@
             </w:tcBorders>
             <w:shd w:fill="FFFFFF" w:val="clear"/>
             <w:tcMar>
-              <w:left w:w="45" w:type="dxa"/>
+              <w:left w:w="39" w:type="dxa"/>
             </w:tcMar>
             <w:vAlign w:val="center"/>
           </w:tcPr>
@@ -1182,7 +1126,7 @@
             </w:tcBorders>
             <w:shd w:fill="FFFFFF" w:val="clear"/>
             <w:tcMar>
-              <w:left w:w="45" w:type="dxa"/>
+              <w:left w:w="39" w:type="dxa"/>
             </w:tcMar>
             <w:vAlign w:val="center"/>
           </w:tcPr>
@@ -1209,7 +1153,7 @@
         </w:trPr>
         <w:tc>
           <w:tcPr>
-            <w:tcW w:w="1527" w:type="dxa"/>
+            <w:tcW w:w="1526" w:type="dxa"/>
             <w:tcBorders>
               <w:top w:val="nil"/>
               <w:left w:val="single" w:sz="2" w:space="0" w:color="000001"/>
@@ -1220,7 +1164,7 @@
             </w:tcBorders>
             <w:shd w:fill="FFFFFF" w:val="clear"/>
             <w:tcMar>
-              <w:left w:w="45" w:type="dxa"/>
+              <w:left w:w="39" w:type="dxa"/>
             </w:tcMar>
             <w:vAlign w:val="center"/>
           </w:tcPr>
@@ -1252,7 +1196,7 @@
             </w:tcBorders>
             <w:shd w:fill="FFFFFF" w:val="clear"/>
             <w:tcMar>
-              <w:left w:w="45" w:type="dxa"/>
+              <w:left w:w="39" w:type="dxa"/>
             </w:tcMar>
             <w:vAlign w:val="center"/>
           </w:tcPr>
@@ -1285,7 +1229,7 @@
             </w:tcBorders>
             <w:shd w:fill="FFFFFF" w:val="clear"/>
             <w:tcMar>
-              <w:left w:w="45" w:type="dxa"/>
+              <w:left w:w="39" w:type="dxa"/>
             </w:tcMar>
             <w:vAlign w:val="center"/>
           </w:tcPr>
@@ -1312,7 +1256,7 @@
         </w:trPr>
         <w:tc>
           <w:tcPr>
-            <w:tcW w:w="1527" w:type="dxa"/>
+            <w:tcW w:w="1526" w:type="dxa"/>
             <w:tcBorders>
               <w:top w:val="nil"/>
               <w:left w:val="single" w:sz="2" w:space="0" w:color="000001"/>
@@ -1323,7 +1267,7 @@
             </w:tcBorders>
             <w:shd w:fill="FFFFFF" w:val="clear"/>
             <w:tcMar>
-              <w:left w:w="45" w:type="dxa"/>
+              <w:left w:w="39" w:type="dxa"/>
             </w:tcMar>
             <w:vAlign w:val="center"/>
           </w:tcPr>
@@ -1355,7 +1299,7 @@
             </w:tcBorders>
             <w:shd w:fill="FFFFFF" w:val="clear"/>
             <w:tcMar>
-              <w:left w:w="45" w:type="dxa"/>
+              <w:left w:w="39" w:type="dxa"/>
             </w:tcMar>
             <w:vAlign w:val="center"/>
           </w:tcPr>
@@ -1388,7 +1332,7 @@
             </w:tcBorders>
             <w:shd w:fill="FFFFFF" w:val="clear"/>
             <w:tcMar>
-              <w:left w:w="45" w:type="dxa"/>
+              <w:left w:w="39" w:type="dxa"/>
             </w:tcMar>
             <w:vAlign w:val="center"/>
           </w:tcPr>
@@ -1503,116 +1447,6 @@
         <w:pStyle w:val="Normal"/>
         <w:rPr>
           <w:rFonts w:ascii="Arial" w:hAnsi="Arial"/>
-          <w:b/>
-          <w:bCs/>
-          <w:i/>
-          <w:iCs/>
-          <w:u w:val="single"/>
-        </w:rPr>
-      </w:pPr>
-      <w:r>
-        <w:rPr>
-          <w:rFonts w:ascii="Arial" w:hAnsi="Arial"/>
-          <w:b/>
-          <w:bCs/>
-          <w:i/>
-          <w:iCs/>
-          <w:u w:val="single"/>
-        </w:rPr>
-      </w:r>
-    </w:p>
-    <w:p>
-      <w:pPr>
-        <w:pStyle w:val="Normal"/>
-        <w:rPr>
-          <w:rFonts w:ascii="Arial" w:hAnsi="Arial"/>
-          <w:u w:val="single"/>
-        </w:rPr>
-      </w:pPr>
-      <w:r>
-        <w:rPr>
-          <w:rFonts w:ascii="Arial" w:hAnsi="Arial"/>
-          <w:u w:val="single"/>
-        </w:rPr>
-        <w:t>Design</w:t>
-      </w:r>
-    </w:p>
-    <w:p>
-      <w:pPr>
-        <w:pStyle w:val="Normal"/>
-        <w:rPr>
-          <w:rFonts w:ascii="Arial" w:hAnsi="Arial"/>
-        </w:rPr>
-      </w:pPr>
-      <w:r>
-        <w:rPr>
-          <w:rFonts w:ascii="Arial" w:hAnsi="Arial"/>
-        </w:rPr>
-      </w:r>
-    </w:p>
-    <w:p>
-      <w:pPr>
-        <w:pStyle w:val="Normal"/>
-        <w:jc w:val="center"/>
-        <w:rPr>
-          <w:rFonts w:ascii="Arial" w:hAnsi="Arial"/>
-        </w:rPr>
-      </w:pPr>
-      <w:r>
-        <w:rPr>
-          <w:rFonts w:ascii="Arial" w:hAnsi="Arial"/>
-        </w:rPr>
-        <w:drawing>
-          <wp:inline distT="0" distB="0" distL="0" distR="0">
-            <wp:extent cx="4091305" cy="5010150"/>
-            <wp:effectExtent l="0" t="0" r="0" b="0"/>
-            <wp:docPr id="0" name="Picture" descr=""/>
-            <wp:cNvGraphicFramePr>
-              <a:graphicFrameLocks xmlns:a="http://schemas.openxmlformats.org/drawingml/2006/main" noChangeAspect="1"/>
-            </wp:cNvGraphicFramePr>
-            <a:graphic xmlns:a="http://schemas.openxmlformats.org/drawingml/2006/main">
-              <a:graphicData uri="http://schemas.openxmlformats.org/drawingml/2006/picture">
-                <pic:pic xmlns:pic="http://schemas.openxmlformats.org/drawingml/2006/picture">
-                  <pic:nvPicPr>
-                    <pic:cNvPr id="0" name="Picture" descr=""/>
-                    <pic:cNvPicPr>
-                      <a:picLocks noChangeAspect="1" noChangeArrowheads="1"/>
-                    </pic:cNvPicPr>
-                  </pic:nvPicPr>
-                  <pic:blipFill>
-                    <a:blip r:embed="rId2"/>
-                    <a:stretch>
-                      <a:fillRect/>
-                    </a:stretch>
-                  </pic:blipFill>
-                  <pic:spPr bwMode="auto">
-                    <a:xfrm>
-                      <a:off x="0" y="0"/>
-                      <a:ext cx="4091305" cy="5010150"/>
-                    </a:xfrm>
-                    <a:prstGeom prst="rect">
-                      <a:avLst/>
-                    </a:prstGeom>
-                    <a:noFill/>
-                    <a:ln w="9525">
-                      <a:noFill/>
-                      <a:miter lim="800000"/>
-                      <a:headEnd/>
-                      <a:tailEnd/>
-                    </a:ln>
-                  </pic:spPr>
-                </pic:pic>
-              </a:graphicData>
-            </a:graphic>
-          </wp:inline>
-        </w:drawing>
-      </w:r>
-    </w:p>
-    <w:p>
-      <w:pPr>
-        <w:pStyle w:val="Normal"/>
-        <w:rPr>
-          <w:rFonts w:ascii="Arial" w:hAnsi="Arial"/>
         </w:rPr>
       </w:pPr>
       <w:r>
@@ -1673,37 +1507,7 @@
         <w:rPr>
           <w:rFonts w:ascii="Arial" w:hAnsi="Arial"/>
         </w:rPr>
-        <w:t>When one of the six conversion functions is clicked, it will take</w:t>
-      </w:r>
-      <w:r>
-        <w:rPr>
-          <w:rFonts w:ascii="Arial" w:hAnsi="Arial"/>
-        </w:rPr>
-        <w:t xml:space="preserve"> </w:t>
-      </w:r>
-      <w:r>
-        <w:rPr>
-          <w:rFonts w:ascii="Arial" w:hAnsi="Arial"/>
-        </w:rPr>
-        <w:t>the current</w:t>
-      </w:r>
-      <w:r>
-        <w:rPr>
-          <w:rFonts w:ascii="Arial" w:hAnsi="Arial"/>
-        </w:rPr>
-        <w:t xml:space="preserve"> expression or result as an argument </w:t>
-      </w:r>
-      <w:r>
-        <w:rPr>
-          <w:rFonts w:ascii="Arial" w:hAnsi="Arial"/>
-        </w:rPr>
-        <w:t>and</w:t>
-      </w:r>
-      <w:r>
-        <w:rPr>
-          <w:rFonts w:ascii="Arial" w:hAnsi="Arial"/>
-        </w:rPr>
-        <w:t xml:space="preserve"> output a converted number in the appropriate units.</w:t>
+        <w:t>When one of the six conversion functions is clicked, it will take the current expression or result as an argument and output a converted number in the appropriate units.</w:t>
       </w:r>
     </w:p>
     <w:p>
@@ -1721,31 +1525,7 @@
         <w:rPr>
           <w:rFonts w:ascii="Arial" w:hAnsi="Arial"/>
         </w:rPr>
-        <w:t xml:space="preserve">If the field is empty, all </w:t>
-      </w:r>
-      <w:r>
-        <w:rPr>
-          <w:rFonts w:ascii="Arial" w:hAnsi="Arial"/>
-        </w:rPr>
-        <w:t xml:space="preserve">six </w:t>
-      </w:r>
-      <w:r>
-        <w:rPr>
-          <w:rFonts w:ascii="Arial" w:hAnsi="Arial"/>
-        </w:rPr>
-        <w:t>conversion functions, “</w:t>
-      </w:r>
-      <w:r>
-        <w:rPr>
-          <w:rFonts w:ascii="Arial" w:hAnsi="Arial"/>
-        </w:rPr>
-        <w:t>clear” and “=”</w:t>
-      </w:r>
-      <w:r>
-        <w:rPr>
-          <w:rFonts w:ascii="Arial" w:hAnsi="Arial"/>
-        </w:rPr>
-        <w:t xml:space="preserve"> will be disabled.</w:t>
+        <w:t>If the field is empty, all six conversion functions, “clear” and “=” will be disabled.</w:t>
       </w:r>
     </w:p>
     <w:p>
@@ -1763,37 +1543,7 @@
         <w:rPr>
           <w:rFonts w:ascii="Arial" w:hAnsi="Arial"/>
         </w:rPr>
-        <w:t xml:space="preserve">If an operator is </w:t>
-      </w:r>
-      <w:r>
-        <w:rPr>
-          <w:rFonts w:ascii="Arial" w:hAnsi="Arial"/>
-        </w:rPr>
-        <w:t>clicked</w:t>
-      </w:r>
-      <w:r>
-        <w:rPr>
-          <w:rFonts w:ascii="Arial" w:hAnsi="Arial"/>
-        </w:rPr>
-        <w:t xml:space="preserve"> after an e</w:t>
-      </w:r>
-      <w:r>
-        <w:rPr>
-          <w:rFonts w:ascii="Arial" w:hAnsi="Arial"/>
-        </w:rPr>
-        <w:t>xpression is evaluated</w:t>
-      </w:r>
-      <w:r>
-        <w:rPr>
-          <w:rFonts w:ascii="Arial" w:hAnsi="Arial"/>
-        </w:rPr>
-        <w:t xml:space="preserve">, the result of the previous evaluation will become an operand of that operator. If instead a number or either parentheses is entered, the result will not become a part of the new </w:t>
-      </w:r>
-      <w:r>
-        <w:rPr>
-          <w:rFonts w:ascii="Arial" w:hAnsi="Arial"/>
-        </w:rPr>
-        <w:t>expression.</w:t>
+        <w:t>If an operator is clicked after an expression is evaluated, the result of the previous evaluation will become an operand of that operator. If instead a number or either parentheses is entered, the result will not become a part of the new expression.</w:t>
       </w:r>
     </w:p>
     <w:sectPr>
@@ -2631,6 +2381,42 @@
       <w:rFonts w:cs="Courier New"/>
     </w:rPr>
   </w:style>
+  <w:style w:type="character" w:styleId="ListLabel2">
+    <w:name w:val="ListLabel 2"/>
+    <w:rPr>
+      <w:rFonts w:cs="Symbol"/>
+    </w:rPr>
+  </w:style>
+  <w:style w:type="character" w:styleId="ListLabel3">
+    <w:name w:val="ListLabel 3"/>
+    <w:rPr>
+      <w:rFonts w:cs="Courier New"/>
+    </w:rPr>
+  </w:style>
+  <w:style w:type="character" w:styleId="ListLabel4">
+    <w:name w:val="ListLabel 4"/>
+    <w:rPr>
+      <w:rFonts w:cs="Wingdings"/>
+    </w:rPr>
+  </w:style>
+  <w:style w:type="character" w:styleId="ListLabel5">
+    <w:name w:val="ListLabel 5"/>
+    <w:rPr>
+      <w:rFonts w:cs="Symbol"/>
+    </w:rPr>
+  </w:style>
+  <w:style w:type="character" w:styleId="ListLabel6">
+    <w:name w:val="ListLabel 6"/>
+    <w:rPr>
+      <w:rFonts w:cs="Courier New"/>
+    </w:rPr>
+  </w:style>
+  <w:style w:type="character" w:styleId="ListLabel7">
+    <w:name w:val="ListLabel 7"/>
+    <w:rPr>
+      <w:rFonts w:cs="Wingdings"/>
+    </w:rPr>
+  </w:style>
   <w:style w:type="paragraph" w:styleId="Heading" w:customStyle="1">
     <w:name w:val="Heading"/>
     <w:basedOn w:val="Normal"/>

</xml_diff>